<commit_message>
Added Exam-20.August.2017.Part_I.sln and Exam-09.May.2017.Part _II/04. NSA_Условие.docx.
</commit_message>
<xml_diff>
--- a/Exam-09.May.2017.Part _II/04. NSA_Условие.docx
+++ b/Exam-09.May.2017.Part _II/04. NSA_Условие.docx
@@ -1,6 +1,6 @@
 
 <file path=word/document.xml><?xml version="1.0" encoding="utf-8"?>
-<w:document xmlns:wpc="http://schemas.microsoft.com/office/word/2010/wordprocessingCanvas" xmlns:cx="http://schemas.microsoft.com/office/drawing/2014/chartex" xmlns:cx1="http://schemas.microsoft.com/office/drawing/2015/9/8/chartex" xmlns:mc="http://schemas.openxmlformats.org/markup-compatibility/2006" xmlns:o="urn:schemas-microsoft-com:office:office" xmlns:r="http://schemas.openxmlformats.org/officeDocument/2006/relationships" xmlns:m="http://schemas.openxmlformats.org/officeDocument/2006/math" xmlns:v="urn:schemas-microsoft-com:vml" xmlns:wp14="http://schemas.microsoft.com/office/word/2010/wordprocessingDrawing" xmlns:wp="http://schemas.openxmlformats.org/drawingml/2006/wordprocessingDrawing" xmlns:w10="urn:schemas-microsoft-com:office:word" xmlns:w="http://schemas.openxmlformats.org/wordprocessingml/2006/main" xmlns:w14="http://schemas.microsoft.com/office/word/2010/wordml" xmlns:w15="http://schemas.microsoft.com/office/word/2012/wordml" xmlns:w16se="http://schemas.microsoft.com/office/word/2015/wordml/symex" xmlns:wpg="http://schemas.microsoft.com/office/word/2010/wordprocessingGroup" xmlns:wpi="http://schemas.microsoft.com/office/word/2010/wordprocessingInk" xmlns:wne="http://schemas.microsoft.com/office/word/2006/wordml" xmlns:wps="http://schemas.microsoft.com/office/word/2010/wordprocessingShape" mc:Ignorable="w14 w15 w16se wp14">
+<w:document xmlns:ve="http://schemas.openxmlformats.org/markup-compatibility/2006" xmlns:o="urn:schemas-microsoft-com:office:office" xmlns:r="http://schemas.openxmlformats.org/officeDocument/2006/relationships" xmlns:m="http://schemas.openxmlformats.org/officeDocument/2006/math" xmlns:v="urn:schemas-microsoft-com:vml" xmlns:wp="http://schemas.openxmlformats.org/drawingml/2006/wordprocessingDrawing" xmlns:w10="urn:schemas-microsoft-com:office:word" xmlns:w="http://schemas.openxmlformats.org/wordprocessingml/2006/main" xmlns:wne="http://schemas.microsoft.com/office/word/2006/wordml">
   <w:body>
     <w:p>
       <w:pPr>
@@ -938,7 +938,7 @@
           <w:bottom w:w="57" w:type="dxa"/>
           <w:right w:w="85" w:type="dxa"/>
         </w:tblCellMar>
-        <w:tblLook w:val="04A0" w:firstRow="1" w:lastRow="0" w:firstColumn="1" w:lastColumn="0" w:noHBand="0" w:noVBand="1"/>
+        <w:tblLook w:val="04A0"/>
       </w:tblPr>
       <w:tblGrid>
         <w:gridCol w:w="3315"/>
@@ -1052,7 +1052,14 @@
                 <w:rFonts w:ascii="Consolas" w:hAnsi="Consolas"/>
                 <w:bCs/>
               </w:rPr>
-              <w:t>America -&gt; Bond –&gt; 5</w:t>
+              <w:t>America -&gt; Bond -</w:t>
+            </w:r>
+            <w:r>
+              <w:rPr>
+                <w:rFonts w:ascii="Consolas" w:hAnsi="Consolas"/>
+                <w:bCs/>
+              </w:rPr>
+              <w:t>&gt; 5</w:t>
             </w:r>
           </w:p>
           <w:p>
@@ -1116,14 +1123,7 @@
                 <w:rFonts w:ascii="Consolas" w:hAnsi="Consolas"/>
                 <w:bCs/>
               </w:rPr>
-              <w:t>Australia -&gt; Jeff</w:t>
-            </w:r>
-            <w:r>
-              <w:rPr>
-                <w:rFonts w:ascii="Consolas" w:hAnsi="Consolas"/>
-                <w:bCs/>
-              </w:rPr>
-              <w:t>rey -&gt; 4</w:t>
+              <w:t>Australia -&gt; Jeffrey -&gt; 4</w:t>
             </w:r>
           </w:p>
           <w:p>
@@ -1347,7 +1347,7 @@
 </file>
 
 <file path=word/endnotes.xml><?xml version="1.0" encoding="utf-8"?>
-<w:endnotes xmlns:wpc="http://schemas.microsoft.com/office/word/2010/wordprocessingCanvas" xmlns:cx="http://schemas.microsoft.com/office/drawing/2014/chartex" xmlns:cx1="http://schemas.microsoft.com/office/drawing/2015/9/8/chartex" xmlns:mc="http://schemas.openxmlformats.org/markup-compatibility/2006" xmlns:o="urn:schemas-microsoft-com:office:office" xmlns:r="http://schemas.openxmlformats.org/officeDocument/2006/relationships" xmlns:m="http://schemas.openxmlformats.org/officeDocument/2006/math" xmlns:v="urn:schemas-microsoft-com:vml" xmlns:wp14="http://schemas.microsoft.com/office/word/2010/wordprocessingDrawing" xmlns:wp="http://schemas.openxmlformats.org/drawingml/2006/wordprocessingDrawing" xmlns:w10="urn:schemas-microsoft-com:office:word" xmlns:w="http://schemas.openxmlformats.org/wordprocessingml/2006/main" xmlns:w14="http://schemas.microsoft.com/office/word/2010/wordml" xmlns:w15="http://schemas.microsoft.com/office/word/2012/wordml" xmlns:w16se="http://schemas.microsoft.com/office/word/2015/wordml/symex" xmlns:wpg="http://schemas.microsoft.com/office/word/2010/wordprocessingGroup" xmlns:wpi="http://schemas.microsoft.com/office/word/2010/wordprocessingInk" xmlns:wne="http://schemas.microsoft.com/office/word/2006/wordml" xmlns:wps="http://schemas.microsoft.com/office/word/2010/wordprocessingShape" mc:Ignorable="w14 w15 w16se wp14">
+<w:endnotes xmlns:ve="http://schemas.openxmlformats.org/markup-compatibility/2006" xmlns:o="urn:schemas-microsoft-com:office:office" xmlns:r="http://schemas.openxmlformats.org/officeDocument/2006/relationships" xmlns:m="http://schemas.openxmlformats.org/officeDocument/2006/math" xmlns:v="urn:schemas-microsoft-com:vml" xmlns:wp="http://schemas.openxmlformats.org/drawingml/2006/wordprocessingDrawing" xmlns:w10="urn:schemas-microsoft-com:office:word" xmlns:w="http://schemas.openxmlformats.org/wordprocessingml/2006/main" xmlns:wne="http://schemas.microsoft.com/office/word/2006/wordml">
   <w:endnote w:type="separator" w:id="-1">
     <w:p>
       <w:pPr>
@@ -1372,7 +1372,7 @@
 </file>
 
 <file path=word/footer1.xml><?xml version="1.0" encoding="utf-8"?>
-<w:ftr xmlns:wpc="http://schemas.microsoft.com/office/word/2010/wordprocessingCanvas" xmlns:cx="http://schemas.microsoft.com/office/drawing/2014/chartex" xmlns:cx1="http://schemas.microsoft.com/office/drawing/2015/9/8/chartex" xmlns:mc="http://schemas.openxmlformats.org/markup-compatibility/2006" xmlns:o="urn:schemas-microsoft-com:office:office" xmlns:r="http://schemas.openxmlformats.org/officeDocument/2006/relationships" xmlns:m="http://schemas.openxmlformats.org/officeDocument/2006/math" xmlns:v="urn:schemas-microsoft-com:vml" xmlns:wp14="http://schemas.microsoft.com/office/word/2010/wordprocessingDrawing" xmlns:wp="http://schemas.openxmlformats.org/drawingml/2006/wordprocessingDrawing" xmlns:w10="urn:schemas-microsoft-com:office:word" xmlns:w="http://schemas.openxmlformats.org/wordprocessingml/2006/main" xmlns:w14="http://schemas.microsoft.com/office/word/2010/wordml" xmlns:w15="http://schemas.microsoft.com/office/word/2012/wordml" xmlns:w16se="http://schemas.microsoft.com/office/word/2015/wordml/symex" xmlns:wpg="http://schemas.microsoft.com/office/word/2010/wordprocessingGroup" xmlns:wpi="http://schemas.microsoft.com/office/word/2010/wordprocessingInk" xmlns:wne="http://schemas.microsoft.com/office/word/2006/wordml" xmlns:wps="http://schemas.microsoft.com/office/word/2010/wordprocessingShape" mc:Ignorable="w14 w15 w16se wp14">
+<w:ftr xmlns:ve="http://schemas.openxmlformats.org/markup-compatibility/2006" xmlns:o="urn:schemas-microsoft-com:office:office" xmlns:r="http://schemas.openxmlformats.org/officeDocument/2006/relationships" xmlns:m="http://schemas.openxmlformats.org/officeDocument/2006/math" xmlns:v="urn:schemas-microsoft-com:vml" xmlns:wp="http://schemas.openxmlformats.org/drawingml/2006/wordprocessingDrawing" xmlns:w10="urn:schemas-microsoft-com:office:word" xmlns:w="http://schemas.openxmlformats.org/wordprocessingml/2006/main" xmlns:wne="http://schemas.microsoft.com/office/word/2006/wordml">
   <w:p>
     <w:pPr>
       <w:pStyle w:val="Footer"/>
@@ -1381,1880 +1381,807 @@
       <w:rPr>
         <w:noProof/>
       </w:rPr>
-      <mc:AlternateContent>
-        <mc:Choice Requires="wps">
-          <w:drawing>
-            <wp:anchor distT="0" distB="0" distL="114300" distR="114300" simplePos="0" relativeHeight="251665408" behindDoc="0" locked="0" layoutInCell="1" allowOverlap="1" wp14:anchorId="108A4601" wp14:editId="23AC5973">
-              <wp:simplePos x="0" y="0"/>
-              <wp:positionH relativeFrom="column">
-                <wp:posOffset>84455</wp:posOffset>
-              </wp:positionH>
-              <wp:positionV relativeFrom="paragraph">
-                <wp:posOffset>113665</wp:posOffset>
-              </wp:positionV>
-              <wp:extent cx="1487170" cy="508000"/>
-              <wp:effectExtent l="0" t="0" r="0" b="6350"/>
-              <wp:wrapNone/>
-              <wp:docPr id="4" name="Text Box 4"/>
-              <wp:cNvGraphicFramePr>
-                <a:graphicFrameLocks xmlns:a="http://schemas.openxmlformats.org/drawingml/2006/main"/>
-              </wp:cNvGraphicFramePr>
-              <a:graphic xmlns:a="http://schemas.openxmlformats.org/drawingml/2006/main">
-                <a:graphicData uri="http://schemas.microsoft.com/office/word/2010/wordprocessingShape">
-                  <wps:wsp>
-                    <wps:cNvSpPr txBox="1">
-                      <a:spLocks noChangeArrowheads="1"/>
-                    </wps:cNvSpPr>
-                    <wps:spPr bwMode="auto">
-                      <a:xfrm>
-                        <a:off x="0" y="0"/>
-                        <a:ext cx="1487170" cy="508000"/>
-                      </a:xfrm>
-                      <a:prstGeom prst="rect">
-                        <a:avLst/>
-                      </a:prstGeom>
-                      <a:noFill/>
-                      <a:ln w="9525">
-                        <a:noFill/>
-                        <a:miter lim="800000"/>
-                        <a:headEnd/>
-                        <a:tailEnd/>
-                      </a:ln>
-                    </wps:spPr>
-                    <wps:txbx>
-                      <w:txbxContent>
-                        <w:p>
-                          <w:pPr>
-                            <w:spacing w:before="0" w:after="0" w:line="240" w:lineRule="auto"/>
-                          </w:pPr>
-                          <w:r>
-                            <w:rPr>
-                              <w:noProof/>
-                              <w:sz w:val="20"/>
-                              <w:szCs w:val="20"/>
-                            </w:rPr>
-                            <w:drawing>
-                              <wp:inline distT="0" distB="0" distL="0" distR="0" wp14:anchorId="7C955148" wp14:editId="075C2EE5">
-                                <wp:extent cx="1360800" cy="439200"/>
-                                <wp:effectExtent l="0" t="0" r="0" b="0"/>
-                                <wp:docPr id="71" name="Picture 71" title="Software University Foundation - logo">
-                                  <a:hlinkClick xmlns:a="http://schemas.openxmlformats.org/drawingml/2006/main" r:id="rId1"/>
-                                </wp:docPr>
-                                <wp:cNvGraphicFramePr>
-                                  <a:graphicFrameLocks xmlns:a="http://schemas.openxmlformats.org/drawingml/2006/main"/>
-                                </wp:cNvGraphicFramePr>
-                                <a:graphic xmlns:a="http://schemas.openxmlformats.org/drawingml/2006/main">
-                                  <a:graphicData uri="http://schemas.openxmlformats.org/drawingml/2006/picture">
-                                    <pic:pic xmlns:pic="http://schemas.openxmlformats.org/drawingml/2006/picture">
-                                      <pic:nvPicPr>
-                                        <pic:cNvPr id="1" name="Picture 1" title="Software University Foundation - logo">
-                                          <a:hlinkClick r:id="rId2"/>
-                                        </pic:cNvPr>
-                                        <pic:cNvPicPr/>
-                                      </pic:nvPicPr>
-                                      <pic:blipFill>
-                                        <a:blip r:embed="rId3">
-                                          <a:extLst>
-                                            <a:ext uri="{28A0092B-C50C-407E-A947-70E740481C1C}">
-                                              <a14:useLocalDpi xmlns:a14="http://schemas.microsoft.com/office/drawing/2010/main" val="0"/>
-                                            </a:ext>
-                                          </a:extLst>
-                                        </a:blip>
-                                        <a:srcRect/>
-                                        <a:stretch>
-                                          <a:fillRect/>
-                                        </a:stretch>
-                                      </pic:blipFill>
-                                      <pic:spPr bwMode="auto">
-                                        <a:xfrm>
-                                          <a:off x="0" y="0"/>
-                                          <a:ext cx="1360800" cy="439200"/>
-                                        </a:xfrm>
-                                        <a:prstGeom prst="rect">
-                                          <a:avLst/>
-                                        </a:prstGeom>
-                                        <a:noFill/>
-                                        <a:ln>
-                                          <a:noFill/>
-                                        </a:ln>
-                                      </pic:spPr>
-                                    </pic:pic>
-                                  </a:graphicData>
-                                </a:graphic>
-                              </wp:inline>
-                            </w:drawing>
-                          </w:r>
-                        </w:p>
-                      </w:txbxContent>
-                    </wps:txbx>
-                    <wps:bodyPr rot="0" vert="horz" wrap="square" lIns="18000" tIns="18000" rIns="18000" bIns="18000" anchor="t" anchorCtr="0">
-                      <a:noAutofit/>
-                    </wps:bodyPr>
-                  </wps:wsp>
-                </a:graphicData>
-              </a:graphic>
-              <wp14:sizeRelH relativeFrom="margin">
-                <wp14:pctWidth>0</wp14:pctWidth>
-              </wp14:sizeRelH>
-              <wp14:sizeRelV relativeFrom="margin">
-                <wp14:pctHeight>0</wp14:pctHeight>
-              </wp14:sizeRelV>
-            </wp:anchor>
-          </w:drawing>
-        </mc:Choice>
-        <mc:Fallback>
-          <w:pict>
-            <v:shapetype w14:anchorId="108A4601" id="_x0000_t202" coordsize="21600,21600" o:spt="202" path="m,l,21600r21600,l21600,xe">
-              <v:stroke joinstyle="miter"/>
-              <v:path gradientshapeok="t" o:connecttype="rect"/>
-            </v:shapetype>
-            <v:shape id="Text Box 4" o:spid="_x0000_s1026" type="#_x0000_t202" style="position:absolute;margin-left:6.65pt;margin-top:8.95pt;width:117.1pt;height:40pt;z-index:251665408;visibility:visible;mso-wrap-style:square;mso-width-percent:0;mso-height-percent:0;mso-wrap-distance-left:9pt;mso-wrap-distance-top:0;mso-wrap-distance-right:9pt;mso-wrap-distance-bottom:0;mso-position-horizontal:absolute;mso-position-horizontal-relative:text;mso-position-vertical:absolute;mso-position-vertical-relative:text;mso-width-percent:0;mso-height-percent:0;mso-width-relative:margin;mso-height-relative:margin;v-text-anchor:top" o:gfxdata="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" filled="f" stroked="f">
-              <v:textbox inset=".5mm,.5mm,.5mm,.5mm">
-                <w:txbxContent>
-                  <w:p>
-                    <w:pPr>
-                      <w:spacing w:before="0" w:after="0" w:line="240" w:lineRule="auto"/>
-                    </w:pPr>
-                    <w:r>
-                      <w:rPr>
-                        <w:noProof/>
-                        <w:sz w:val="20"/>
-                        <w:szCs w:val="20"/>
-                      </w:rPr>
-                      <w:drawing>
-                        <wp:inline distT="0" distB="0" distL="0" distR="0" wp14:anchorId="7C955148" wp14:editId="075C2EE5">
-                          <wp:extent cx="1360800" cy="439200"/>
-                          <wp:effectExtent l="0" t="0" r="0" b="0"/>
-                          <wp:docPr id="71" name="Picture 71" title="Software University Foundation - logo">
-                            <a:hlinkClick xmlns:a="http://schemas.openxmlformats.org/drawingml/2006/main" r:id="rId1"/>
-                          </wp:docPr>
-                          <wp:cNvGraphicFramePr>
-                            <a:graphicFrameLocks xmlns:a="http://schemas.openxmlformats.org/drawingml/2006/main"/>
-                          </wp:cNvGraphicFramePr>
-                          <a:graphic xmlns:a="http://schemas.openxmlformats.org/drawingml/2006/main">
-                            <a:graphicData uri="http://schemas.openxmlformats.org/drawingml/2006/picture">
-                              <pic:pic xmlns:pic="http://schemas.openxmlformats.org/drawingml/2006/picture">
-                                <pic:nvPicPr>
-                                  <pic:cNvPr id="1" name="Picture 1" title="Software University Foundation - logo">
-                                    <a:hlinkClick r:id="rId2"/>
-                                  </pic:cNvPr>
-                                  <pic:cNvPicPr/>
-                                </pic:nvPicPr>
-                                <pic:blipFill>
-                                  <a:blip r:embed="rId3">
-                                    <a:extLst>
-                                      <a:ext uri="{28A0092B-C50C-407E-A947-70E740481C1C}">
-                                        <a14:useLocalDpi xmlns:a14="http://schemas.microsoft.com/office/drawing/2010/main" val="0"/>
-                                      </a:ext>
-                                    </a:extLst>
-                                  </a:blip>
-                                  <a:srcRect/>
-                                  <a:stretch>
-                                    <a:fillRect/>
-                                  </a:stretch>
-                                </pic:blipFill>
-                                <pic:spPr bwMode="auto">
-                                  <a:xfrm>
-                                    <a:off x="0" y="0"/>
-                                    <a:ext cx="1360800" cy="439200"/>
-                                  </a:xfrm>
-                                  <a:prstGeom prst="rect">
-                                    <a:avLst/>
-                                  </a:prstGeom>
-                                  <a:noFill/>
-                                  <a:ln>
-                                    <a:noFill/>
-                                  </a:ln>
-                                </pic:spPr>
-                              </pic:pic>
-                            </a:graphicData>
-                          </a:graphic>
-                        </wp:inline>
-                      </w:drawing>
-                    </w:r>
-                  </w:p>
-                </w:txbxContent>
-              </v:textbox>
-            </v:shape>
-          </w:pict>
-        </mc:Fallback>
-      </mc:AlternateContent>
+      <w:pict>
+        <v:shapetype id="_x0000_t202" coordsize="21600,21600" o:spt="202" path="m,l,21600r21600,l21600,xe">
+          <v:stroke joinstyle="miter"/>
+          <v:path gradientshapeok="t" o:connecttype="rect"/>
+        </v:shapetype>
+        <v:shape id="Text Box 4" o:spid="_x0000_s4101" type="#_x0000_t202" style="position:absolute;margin-left:6.65pt;margin-top:8.95pt;width:117.1pt;height:40pt;z-index:251665408;visibility:visible;mso-width-relative:margin;mso-height-relative:margin" o:gfxdata="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" filled="f" stroked="f">
+          <v:textbox inset=".5mm,.5mm,.5mm,.5mm">
+            <w:txbxContent>
+              <w:p>
+                <w:pPr>
+                  <w:spacing w:before="0" w:after="0" w:line="240" w:lineRule="auto"/>
+                </w:pPr>
+                <w:r>
+                  <w:rPr>
+                    <w:noProof/>
+                    <w:sz w:val="20"/>
+                    <w:szCs w:val="20"/>
+                    <w:lang w:val="bg-BG" w:eastAsia="bg-BG"/>
+                  </w:rPr>
+                  <w:drawing>
+                    <wp:inline distT="0" distB="0" distL="0" distR="0">
+                      <wp:extent cx="1360800" cy="439200"/>
+                      <wp:effectExtent l="0" t="0" r="0" b="0"/>
+                      <wp:docPr id="71" name="Picture 71">
+                        <a:hlinkClick xmlns:a="http://schemas.openxmlformats.org/drawingml/2006/main" r:id="rId1"/>
+                      </wp:docPr>
+                      <wp:cNvGraphicFramePr>
+                        <a:graphicFrameLocks xmlns:a="http://schemas.openxmlformats.org/drawingml/2006/main"/>
+                      </wp:cNvGraphicFramePr>
+                      <a:graphic xmlns:a="http://schemas.openxmlformats.org/drawingml/2006/main">
+                        <a:graphicData uri="http://schemas.openxmlformats.org/drawingml/2006/picture">
+                          <pic:pic xmlns:pic="http://schemas.openxmlformats.org/drawingml/2006/picture">
+                            <pic:nvPicPr>
+                              <pic:cNvPr id="1" name="Picture 1">
+                                <a:hlinkClick r:id="rId2"/>
+                              </pic:cNvPr>
+                              <pic:cNvPicPr/>
+                            </pic:nvPicPr>
+                            <pic:blipFill>
+                              <a:blip r:embed="rId3">
+                                <a:extLst>
+                                  <a:ext uri="{28A0092B-C50C-407E-A947-70E740481C1C}">
+                                    <a14:useLocalDpi xmlns:a14="http://schemas.microsoft.com/office/drawing/2010/main" xmlns:wps="http://schemas.microsoft.com/office/word/2010/wordprocessingShape" xmlns:wpi="http://schemas.microsoft.com/office/word/2010/wordprocessingInk" xmlns:wpg="http://schemas.microsoft.com/office/word/2010/wordprocessingGroup" xmlns:w16se="http://schemas.microsoft.com/office/word/2015/wordml/symex" xmlns:w15="http://schemas.microsoft.com/office/word/2012/wordml" xmlns:w14="http://schemas.microsoft.com/office/word/2010/wordml" xmlns:w="http://schemas.openxmlformats.org/wordprocessingml/2006/main" xmlns:w10="urn:schemas-microsoft-com:office:word" xmlns:wp14="http://schemas.microsoft.com/office/word/2010/wordprocessingDrawing" xmlns:v="urn:schemas-microsoft-com:vml" xmlns:o="urn:schemas-microsoft-com:office:office" xmlns:mc="http://schemas.openxmlformats.org/markup-compatibility/2006" xmlns:cx1="http://schemas.microsoft.com/office/drawing/2015/9/8/chartex" xmlns:cx="http://schemas.microsoft.com/office/drawing/2014/chartex" xmlns:wpc="http://schemas.microsoft.com/office/word/2010/wordprocessingCanvas" xmlns="" val="0"/>
+                                  </a:ext>
+                                </a:extLst>
+                              </a:blip>
+                              <a:srcRect/>
+                              <a:stretch>
+                                <a:fillRect/>
+                              </a:stretch>
+                            </pic:blipFill>
+                            <pic:spPr bwMode="auto">
+                              <a:xfrm>
+                                <a:off x="0" y="0"/>
+                                <a:ext cx="1360800" cy="439200"/>
+                              </a:xfrm>
+                              <a:prstGeom prst="rect">
+                                <a:avLst/>
+                              </a:prstGeom>
+                              <a:noFill/>
+                              <a:ln>
+                                <a:noFill/>
+                              </a:ln>
+                            </pic:spPr>
+                          </pic:pic>
+                        </a:graphicData>
+                      </a:graphic>
+                    </wp:inline>
+                  </w:drawing>
+                </w:r>
+              </w:p>
+            </w:txbxContent>
+          </v:textbox>
+        </v:shape>
+      </w:pict>
     </w:r>
     <w:r>
       <w:rPr>
         <w:noProof/>
       </w:rPr>
-      <mc:AlternateContent>
-        <mc:Choice Requires="wps">
-          <w:drawing>
-            <wp:anchor distT="0" distB="0" distL="114300" distR="114300" simplePos="0" relativeHeight="251666432" behindDoc="0" locked="0" layoutInCell="1" allowOverlap="1" wp14:anchorId="25F05663" wp14:editId="102EE3FE">
-              <wp:simplePos x="0" y="0"/>
-              <wp:positionH relativeFrom="column">
-                <wp:posOffset>-1270</wp:posOffset>
-              </wp:positionH>
-              <wp:positionV relativeFrom="paragraph">
-                <wp:posOffset>66040</wp:posOffset>
-              </wp:positionV>
-              <wp:extent cx="6614160" cy="0"/>
-              <wp:effectExtent l="0" t="0" r="34290" b="19050"/>
-              <wp:wrapNone/>
-              <wp:docPr id="1" name="Straight Connector 1"/>
-              <wp:cNvGraphicFramePr/>
-              <a:graphic xmlns:a="http://schemas.openxmlformats.org/drawingml/2006/main">
-                <a:graphicData uri="http://schemas.microsoft.com/office/word/2010/wordprocessingShape">
-                  <wps:wsp>
-                    <wps:cNvCnPr/>
-                    <wps:spPr>
-                      <a:xfrm flipV="1">
-                        <a:off x="0" y="0"/>
-                        <a:ext cx="6614160" cy="0"/>
-                      </a:xfrm>
-                      <a:prstGeom prst="line">
-                        <a:avLst/>
-                      </a:prstGeom>
-                      <a:ln w="12700" cap="rnd">
-                        <a:solidFill>
-                          <a:srgbClr val="F37123"/>
-                        </a:solidFill>
-                      </a:ln>
-                    </wps:spPr>
-                    <wps:style>
-                      <a:lnRef idx="1">
-                        <a:schemeClr val="accent1"/>
-                      </a:lnRef>
-                      <a:fillRef idx="0">
-                        <a:schemeClr val="accent1"/>
-                      </a:fillRef>
-                      <a:effectRef idx="0">
-                        <a:schemeClr val="accent1"/>
-                      </a:effectRef>
-                      <a:fontRef idx="minor">
-                        <a:schemeClr val="tx1"/>
-                      </a:fontRef>
-                    </wps:style>
-                    <wps:bodyPr/>
-                  </wps:wsp>
-                </a:graphicData>
-              </a:graphic>
-            </wp:anchor>
-          </w:drawing>
-        </mc:Choice>
-        <mc:Fallback>
-          <w:pict>
-            <v:line w14:anchorId="75EEF281" id="Straight Connector 1" o:spid="_x0000_s1026" style="position:absolute;flip:y;z-index:251666432;visibility:visible;mso-wrap-style:square;mso-wrap-distance-left:9pt;mso-wrap-distance-top:0;mso-wrap-distance-right:9pt;mso-wrap-distance-bottom:0;mso-position-horizontal:absolute;mso-position-horizontal-relative:text;mso-position-vertical:absolute;mso-position-vertical-relative:text" from="-.1pt,5.2pt" to="520.7pt,5.2pt" o:gfxdata="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" strokecolor="#f37123" strokeweight="1pt">
-              <v:stroke endcap="round"/>
-            </v:line>
-          </w:pict>
-        </mc:Fallback>
-      </mc:AlternateContent>
+      <w:pict>
+        <v:line id="Straight Connector 1" o:spid="_x0000_s4100" style="position:absolute;flip:y;z-index:251666432;visibility:visible" from="-.1pt,5.2pt" to="520.7pt,5.2pt" o:gfxdata="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" strokecolor="#f37123" strokeweight="1pt">
+          <v:stroke endcap="round"/>
+        </v:line>
+      </w:pict>
     </w:r>
     <w:r>
       <w:rPr>
         <w:noProof/>
       </w:rPr>
-      <mc:AlternateContent>
-        <mc:Choice Requires="wps">
-          <w:drawing>
-            <wp:anchor distT="0" distB="0" distL="114300" distR="114300" simplePos="0" relativeHeight="251667456" behindDoc="0" locked="0" layoutInCell="1" allowOverlap="1" wp14:anchorId="71ED3A72" wp14:editId="34E829F1">
-              <wp:simplePos x="0" y="0"/>
-              <wp:positionH relativeFrom="column">
-                <wp:posOffset>5647055</wp:posOffset>
-              </wp:positionH>
-              <wp:positionV relativeFrom="paragraph">
-                <wp:posOffset>342265</wp:posOffset>
-              </wp:positionV>
-              <wp:extent cx="900430" cy="201930"/>
-              <wp:effectExtent l="0" t="0" r="13970" b="7620"/>
-              <wp:wrapNone/>
-              <wp:docPr id="3" name="Text Box 3"/>
-              <wp:cNvGraphicFramePr/>
-              <a:graphic xmlns:a="http://schemas.openxmlformats.org/drawingml/2006/main">
-                <a:graphicData uri="http://schemas.microsoft.com/office/word/2010/wordprocessingShape">
-                  <wps:wsp>
-                    <wps:cNvSpPr txBox="1"/>
-                    <wps:spPr>
-                      <a:xfrm>
-                        <a:off x="0" y="0"/>
-                        <a:ext cx="900430" cy="201930"/>
-                      </a:xfrm>
-                      <a:prstGeom prst="rect">
-                        <a:avLst/>
-                      </a:prstGeom>
-                      <a:noFill/>
-                      <a:ln w="6350">
-                        <a:noFill/>
-                      </a:ln>
-                      <a:effectLst/>
-                    </wps:spPr>
-                    <wps:style>
-                      <a:lnRef idx="0">
-                        <a:schemeClr val="accent1"/>
-                      </a:lnRef>
-                      <a:fillRef idx="0">
-                        <a:schemeClr val="accent1"/>
-                      </a:fillRef>
-                      <a:effectRef idx="0">
-                        <a:schemeClr val="accent1"/>
-                      </a:effectRef>
-                      <a:fontRef idx="minor">
-                        <a:schemeClr val="dk1"/>
-                      </a:fontRef>
-                    </wps:style>
-                    <wps:txbx>
-                      <w:txbxContent>
-                        <w:p>
-                          <w:pPr>
-                            <w:spacing w:after="0" w:line="240" w:lineRule="auto"/>
-                            <w:jc w:val="right"/>
-                            <w:rPr>
-                              <w:sz w:val="18"/>
-                              <w:szCs w:val="18"/>
-                            </w:rPr>
-                          </w:pPr>
-                          <w:r>
-                            <w:rPr>
-                              <w:sz w:val="18"/>
-                              <w:szCs w:val="18"/>
-                            </w:rPr>
-                            <w:t xml:space="preserve">Page </w:t>
-                          </w:r>
-                          <w:r>
-                            <w:rPr>
-                              <w:sz w:val="18"/>
-                              <w:szCs w:val="18"/>
-                            </w:rPr>
-                            <w:fldChar w:fldCharType="begin"/>
-                          </w:r>
-                          <w:r>
-                            <w:rPr>
-                              <w:sz w:val="18"/>
-                              <w:szCs w:val="18"/>
-                            </w:rPr>
-                            <w:instrText xml:space="preserve"> PAGE   \* MERGEFORMAT </w:instrText>
-                          </w:r>
-                          <w:r>
-                            <w:rPr>
-                              <w:sz w:val="18"/>
-                              <w:szCs w:val="18"/>
-                            </w:rPr>
-                            <w:fldChar w:fldCharType="separate"/>
-                          </w:r>
-                          <w:r>
-                            <w:rPr>
-                              <w:noProof/>
-                              <w:sz w:val="18"/>
-                              <w:szCs w:val="18"/>
-                            </w:rPr>
-                            <w:t>2</w:t>
-                          </w:r>
-                          <w:r>
-                            <w:rPr>
-                              <w:sz w:val="18"/>
-                              <w:szCs w:val="18"/>
-                            </w:rPr>
-                            <w:fldChar w:fldCharType="end"/>
-                          </w:r>
-                          <w:r>
-                            <w:rPr>
-                              <w:sz w:val="18"/>
-                              <w:szCs w:val="18"/>
-                            </w:rPr>
-                            <w:t xml:space="preserve"> of </w:t>
-                          </w:r>
-                          <w:r>
-                            <w:rPr>
-                              <w:sz w:val="18"/>
-                              <w:szCs w:val="18"/>
-                            </w:rPr>
-                            <w:fldChar w:fldCharType="begin"/>
-                          </w:r>
-                          <w:r>
-                            <w:rPr>
-                              <w:sz w:val="18"/>
-                              <w:szCs w:val="18"/>
-                            </w:rPr>
-                            <w:instrText xml:space="preserve"> NUMPAGES   \* MERGEFORMAT </w:instrText>
-                          </w:r>
-                          <w:r>
-                            <w:rPr>
-                              <w:sz w:val="18"/>
-                              <w:szCs w:val="18"/>
-                            </w:rPr>
-                            <w:fldChar w:fldCharType="separate"/>
-                          </w:r>
-                          <w:r>
-                            <w:rPr>
-                              <w:noProof/>
-                              <w:sz w:val="18"/>
-                              <w:szCs w:val="18"/>
-                            </w:rPr>
-                            <w:t>2</w:t>
-                          </w:r>
-                          <w:r>
-                            <w:rPr>
-                              <w:sz w:val="18"/>
-                              <w:szCs w:val="18"/>
-                            </w:rPr>
-                            <w:fldChar w:fldCharType="end"/>
-                          </w:r>
-                        </w:p>
-                      </w:txbxContent>
-                    </wps:txbx>
-                    <wps:bodyPr rot="0" spcFirstLastPara="0" vertOverflow="overflow" horzOverflow="overflow" vert="horz" wrap="square" lIns="0" tIns="0" rIns="0" bIns="0" numCol="1" spcCol="0" rtlCol="0" fromWordArt="0" anchor="ctr" anchorCtr="0" forceAA="0" compatLnSpc="1">
-                      <a:prstTxWarp prst="textNoShape">
-                        <a:avLst/>
-                      </a:prstTxWarp>
-                      <a:noAutofit/>
-                    </wps:bodyPr>
-                  </wps:wsp>
-                </a:graphicData>
-              </a:graphic>
-            </wp:anchor>
-          </w:drawing>
-        </mc:Choice>
-        <mc:Fallback>
-          <w:pict>
-            <v:shape w14:anchorId="71ED3A72" id="Text Box 3" o:spid="_x0000_s1027" type="#_x0000_t202" style="position:absolute;margin-left:444.65pt;margin-top:26.95pt;width:70.9pt;height:15.9pt;z-index:251667456;visibility:visible;mso-wrap-style:square;mso-wrap-distance-left:9pt;mso-wrap-distance-top:0;mso-wrap-distance-right:9pt;mso-wrap-distance-bottom:0;mso-position-horizontal:absolute;mso-position-horizontal-relative:text;mso-position-vertical:absolute;mso-position-vertical-relative:text;v-text-anchor:middle" o:gfxdata="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" filled="f" stroked="f" strokeweight=".5pt">
-              <v:textbox inset="0,0,0,0">
-                <w:txbxContent>
-                  <w:p>
-                    <w:pPr>
-                      <w:spacing w:after="0" w:line="240" w:lineRule="auto"/>
-                      <w:jc w:val="right"/>
-                      <w:rPr>
-                        <w:sz w:val="18"/>
-                        <w:szCs w:val="18"/>
-                      </w:rPr>
-                    </w:pPr>
-                    <w:r>
-                      <w:rPr>
-                        <w:sz w:val="18"/>
-                        <w:szCs w:val="18"/>
-                      </w:rPr>
-                      <w:t xml:space="preserve">Page </w:t>
-                    </w:r>
-                    <w:r>
-                      <w:rPr>
-                        <w:sz w:val="18"/>
-                        <w:szCs w:val="18"/>
-                      </w:rPr>
-                      <w:fldChar w:fldCharType="begin"/>
-                    </w:r>
-                    <w:r>
-                      <w:rPr>
-                        <w:sz w:val="18"/>
-                        <w:szCs w:val="18"/>
-                      </w:rPr>
-                      <w:instrText xml:space="preserve"> PAGE   \* MERGEFORMAT </w:instrText>
-                    </w:r>
-                    <w:r>
-                      <w:rPr>
-                        <w:sz w:val="18"/>
-                        <w:szCs w:val="18"/>
-                      </w:rPr>
-                      <w:fldChar w:fldCharType="separate"/>
-                    </w:r>
-                    <w:r>
-                      <w:rPr>
-                        <w:noProof/>
-                        <w:sz w:val="18"/>
-                        <w:szCs w:val="18"/>
-                      </w:rPr>
-                      <w:t>2</w:t>
-                    </w:r>
-                    <w:r>
-                      <w:rPr>
-                        <w:sz w:val="18"/>
-                        <w:szCs w:val="18"/>
-                      </w:rPr>
-                      <w:fldChar w:fldCharType="end"/>
-                    </w:r>
-                    <w:r>
-                      <w:rPr>
-                        <w:sz w:val="18"/>
-                        <w:szCs w:val="18"/>
-                      </w:rPr>
-                      <w:t xml:space="preserve"> of </w:t>
-                    </w:r>
-                    <w:r>
-                      <w:rPr>
-                        <w:sz w:val="18"/>
-                        <w:szCs w:val="18"/>
-                      </w:rPr>
-                      <w:fldChar w:fldCharType="begin"/>
-                    </w:r>
-                    <w:r>
-                      <w:rPr>
-                        <w:sz w:val="18"/>
-                        <w:szCs w:val="18"/>
-                      </w:rPr>
-                      <w:instrText xml:space="preserve"> NUMPAGES   \* MERGEFORMAT </w:instrText>
-                    </w:r>
-                    <w:r>
-                      <w:rPr>
-                        <w:sz w:val="18"/>
-                        <w:szCs w:val="18"/>
-                      </w:rPr>
-                      <w:fldChar w:fldCharType="separate"/>
-                    </w:r>
-                    <w:r>
-                      <w:rPr>
-                        <w:noProof/>
-                        <w:sz w:val="18"/>
-                        <w:szCs w:val="18"/>
-                      </w:rPr>
-                      <w:t>2</w:t>
-                    </w:r>
-                    <w:r>
-                      <w:rPr>
-                        <w:sz w:val="18"/>
-                        <w:szCs w:val="18"/>
-                      </w:rPr>
-                      <w:fldChar w:fldCharType="end"/>
-                    </w:r>
-                  </w:p>
-                </w:txbxContent>
-              </v:textbox>
-            </v:shape>
-          </w:pict>
-        </mc:Fallback>
-      </mc:AlternateContent>
+      <w:pict>
+        <v:shape id="Text Box 3" o:spid="_x0000_s4099" type="#_x0000_t202" style="position:absolute;margin-left:444.65pt;margin-top:26.95pt;width:70.9pt;height:15.9pt;z-index:251667456;visibility:visible;v-text-anchor:middle" o:gfxdata="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" filled="f" stroked="f" strokeweight=".5pt">
+          <v:textbox inset="0,0,0,0">
+            <w:txbxContent>
+              <w:p>
+                <w:pPr>
+                  <w:spacing w:after="0" w:line="240" w:lineRule="auto"/>
+                  <w:jc w:val="right"/>
+                  <w:rPr>
+                    <w:sz w:val="18"/>
+                    <w:szCs w:val="18"/>
+                  </w:rPr>
+                </w:pPr>
+                <w:r>
+                  <w:rPr>
+                    <w:sz w:val="18"/>
+                    <w:szCs w:val="18"/>
+                  </w:rPr>
+                  <w:t xml:space="preserve">Page </w:t>
+                </w:r>
+                <w:r>
+                  <w:rPr>
+                    <w:sz w:val="18"/>
+                    <w:szCs w:val="18"/>
+                  </w:rPr>
+                  <w:fldChar w:fldCharType="begin"/>
+                </w:r>
+                <w:r>
+                  <w:rPr>
+                    <w:sz w:val="18"/>
+                    <w:szCs w:val="18"/>
+                  </w:rPr>
+                  <w:instrText xml:space="preserve"> PAGE   \* MERGEFORMAT </w:instrText>
+                </w:r>
+                <w:r>
+                  <w:rPr>
+                    <w:sz w:val="18"/>
+                    <w:szCs w:val="18"/>
+                  </w:rPr>
+                  <w:fldChar w:fldCharType="separate"/>
+                </w:r>
+                <w:r>
+                  <w:rPr>
+                    <w:noProof/>
+                    <w:sz w:val="18"/>
+                    <w:szCs w:val="18"/>
+                  </w:rPr>
+                  <w:t>1</w:t>
+                </w:r>
+                <w:r>
+                  <w:rPr>
+                    <w:sz w:val="18"/>
+                    <w:szCs w:val="18"/>
+                  </w:rPr>
+                  <w:fldChar w:fldCharType="end"/>
+                </w:r>
+                <w:r>
+                  <w:rPr>
+                    <w:sz w:val="18"/>
+                    <w:szCs w:val="18"/>
+                  </w:rPr>
+                  <w:t xml:space="preserve"> of </w:t>
+                </w:r>
+                <w:fldSimple w:instr=" NUMPAGES   \* MERGEFORMAT ">
+                  <w:r>
+                    <w:rPr>
+                      <w:noProof/>
+                      <w:sz w:val="18"/>
+                      <w:szCs w:val="18"/>
+                    </w:rPr>
+                    <w:t>2</w:t>
+                  </w:r>
+                </w:fldSimple>
+              </w:p>
+            </w:txbxContent>
+          </v:textbox>
+        </v:shape>
+      </w:pict>
     </w:r>
     <w:r>
       <w:rPr>
         <w:noProof/>
       </w:rPr>
-      <mc:AlternateContent>
-        <mc:Choice Requires="wps">
-          <w:drawing>
-            <wp:anchor distT="0" distB="0" distL="114300" distR="114300" simplePos="0" relativeHeight="251664384" behindDoc="0" locked="0" layoutInCell="1" allowOverlap="1" wp14:anchorId="499DC636" wp14:editId="44C9E048">
-              <wp:simplePos x="0" y="0"/>
-              <wp:positionH relativeFrom="column">
-                <wp:posOffset>1589405</wp:posOffset>
-              </wp:positionH>
-              <wp:positionV relativeFrom="paragraph">
-                <wp:posOffset>342265</wp:posOffset>
-              </wp:positionV>
-              <wp:extent cx="569595" cy="200025"/>
-              <wp:effectExtent l="0" t="0" r="1905" b="9525"/>
-              <wp:wrapNone/>
-              <wp:docPr id="2" name="Text Box 2"/>
-              <wp:cNvGraphicFramePr/>
-              <a:graphic xmlns:a="http://schemas.openxmlformats.org/drawingml/2006/main">
-                <a:graphicData uri="http://schemas.microsoft.com/office/word/2010/wordprocessingShape">
-                  <wps:wsp>
-                    <wps:cNvSpPr txBox="1"/>
-                    <wps:spPr>
-                      <a:xfrm>
-                        <a:off x="0" y="0"/>
-                        <a:ext cx="569595" cy="200025"/>
-                      </a:xfrm>
-                      <a:prstGeom prst="rect">
-                        <a:avLst/>
-                      </a:prstGeom>
-                      <a:noFill/>
-                      <a:ln w="6350">
-                        <a:noFill/>
-                      </a:ln>
-                      <a:effectLst/>
-                    </wps:spPr>
-                    <wps:style>
-                      <a:lnRef idx="0">
-                        <a:schemeClr val="accent1"/>
-                      </a:lnRef>
-                      <a:fillRef idx="0">
-                        <a:schemeClr val="accent1"/>
-                      </a:fillRef>
-                      <a:effectRef idx="0">
-                        <a:schemeClr val="accent1"/>
-                      </a:effectRef>
-                      <a:fontRef idx="minor">
-                        <a:schemeClr val="dk1"/>
-                      </a:fontRef>
-                    </wps:style>
-                    <wps:txbx>
-                      <w:txbxContent>
-                        <w:p>
-                          <w:pPr>
-                            <w:spacing w:after="0" w:line="240" w:lineRule="auto"/>
-                          </w:pPr>
-                          <w:r>
-                            <w:rPr>
-                              <w:sz w:val="19"/>
-                              <w:szCs w:val="19"/>
-                            </w:rPr>
-                            <w:t>Follow us:</w:t>
-                          </w:r>
-                        </w:p>
-                      </w:txbxContent>
-                    </wps:txbx>
-                    <wps:bodyPr rot="0" spcFirstLastPara="0" vertOverflow="overflow" horzOverflow="overflow" vert="horz" wrap="square" lIns="18000" tIns="0" rIns="0" bIns="0" numCol="1" spcCol="0" rtlCol="0" fromWordArt="0" anchor="ctr" anchorCtr="0" forceAA="0" compatLnSpc="1">
-                      <a:prstTxWarp prst="textNoShape">
-                        <a:avLst/>
-                      </a:prstTxWarp>
-                      <a:noAutofit/>
-                    </wps:bodyPr>
-                  </wps:wsp>
-                </a:graphicData>
-              </a:graphic>
-            </wp:anchor>
-          </w:drawing>
-        </mc:Choice>
-        <mc:Fallback>
-          <w:pict>
-            <v:shape w14:anchorId="499DC636" id="Text Box 2" o:spid="_x0000_s1028" type="#_x0000_t202" style="position:absolute;margin-left:125.15pt;margin-top:26.95pt;width:44.85pt;height:15.75pt;z-index:251664384;visibility:visible;mso-wrap-style:square;mso-wrap-distance-left:9pt;mso-wrap-distance-top:0;mso-wrap-distance-right:9pt;mso-wrap-distance-bottom:0;mso-position-horizontal:absolute;mso-position-horizontal-relative:text;mso-position-vertical:absolute;mso-position-vertical-relative:text;v-text-anchor:middle" o:gfxdata="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" filled="f" stroked="f" strokeweight=".5pt">
-              <v:textbox inset=".5mm,0,0,0">
-                <w:txbxContent>
-                  <w:p>
-                    <w:pPr>
-                      <w:spacing w:after="0" w:line="240" w:lineRule="auto"/>
-                    </w:pPr>
-                    <w:r>
-                      <w:rPr>
-                        <w:sz w:val="19"/>
-                        <w:szCs w:val="19"/>
-                      </w:rPr>
-                      <w:t>Follow us:</w:t>
-                    </w:r>
-                  </w:p>
-                </w:txbxContent>
-              </v:textbox>
-            </v:shape>
-          </w:pict>
-        </mc:Fallback>
-      </mc:AlternateContent>
+      <w:pict>
+        <v:shape id="Text Box 2" o:spid="_x0000_s4098" type="#_x0000_t202" style="position:absolute;margin-left:125.15pt;margin-top:26.95pt;width:44.85pt;height:15.75pt;z-index:251664384;visibility:visible;v-text-anchor:middle" o:gfxdata="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" filled="f" stroked="f" strokeweight=".5pt">
+          <v:textbox inset=".5mm,0,0,0">
+            <w:txbxContent>
+              <w:p>
+                <w:pPr>
+                  <w:spacing w:after="0" w:line="240" w:lineRule="auto"/>
+                </w:pPr>
+                <w:r>
+                  <w:rPr>
+                    <w:sz w:val="19"/>
+                    <w:szCs w:val="19"/>
+                  </w:rPr>
+                  <w:t>Follow us:</w:t>
+                </w:r>
+              </w:p>
+            </w:txbxContent>
+          </v:textbox>
+        </v:shape>
+      </w:pict>
     </w:r>
     <w:r>
       <w:rPr>
         <w:noProof/>
       </w:rPr>
-      <mc:AlternateContent>
-        <mc:Choice Requires="wps">
-          <w:drawing>
-            <wp:anchor distT="0" distB="0" distL="114300" distR="114300" simplePos="0" relativeHeight="251663360" behindDoc="0" locked="0" layoutInCell="1" allowOverlap="1" wp14:anchorId="0FADFBC2" wp14:editId="209FED89">
-              <wp:simplePos x="0" y="0"/>
-              <wp:positionH relativeFrom="column">
-                <wp:posOffset>1579880</wp:posOffset>
-              </wp:positionH>
-              <wp:positionV relativeFrom="paragraph">
-                <wp:posOffset>85090</wp:posOffset>
-              </wp:positionV>
-              <wp:extent cx="5033010" cy="513715"/>
-              <wp:effectExtent l="0" t="0" r="0" b="635"/>
-              <wp:wrapNone/>
-              <wp:docPr id="17" name="Text Box 17"/>
-              <wp:cNvGraphicFramePr>
-                <a:graphicFrameLocks xmlns:a="http://schemas.openxmlformats.org/drawingml/2006/main"/>
-              </wp:cNvGraphicFramePr>
-              <a:graphic xmlns:a="http://schemas.openxmlformats.org/drawingml/2006/main">
-                <a:graphicData uri="http://schemas.microsoft.com/office/word/2010/wordprocessingShape">
-                  <wps:wsp>
-                    <wps:cNvSpPr txBox="1">
-                      <a:spLocks noChangeArrowheads="1"/>
-                    </wps:cNvSpPr>
-                    <wps:spPr bwMode="auto">
-                      <a:xfrm>
-                        <a:off x="0" y="0"/>
-                        <a:ext cx="5033010" cy="513715"/>
-                      </a:xfrm>
-                      <a:prstGeom prst="rect">
-                        <a:avLst/>
-                      </a:prstGeom>
-                      <a:noFill/>
-                      <a:ln w="9525">
-                        <a:noFill/>
-                        <a:miter lim="800000"/>
-                        <a:headEnd/>
-                        <a:tailEnd/>
-                      </a:ln>
-                    </wps:spPr>
-                    <wps:txbx>
-                      <w:txbxContent>
-                        <w:p>
-                          <w:pPr>
-                            <w:spacing w:before="40" w:after="50" w:line="240" w:lineRule="auto"/>
-                            <w:rPr>
-                              <w:sz w:val="19"/>
-                              <w:szCs w:val="19"/>
-                            </w:rPr>
-                          </w:pPr>
-                          <w:r>
-                            <w:rPr>
-                              <w:sz w:val="19"/>
-                              <w:szCs w:val="19"/>
-                            </w:rPr>
-                            <w:t>© Software University Foundation (</w:t>
-                          </w:r>
-                          <w:hyperlink r:id="rId4" w:history="1">
-                            <w:r>
-                              <w:rPr>
-                                <w:rStyle w:val="Hyperlink"/>
-                                <w:sz w:val="19"/>
-                                <w:szCs w:val="19"/>
-                              </w:rPr>
-                              <w:t>softuni.org</w:t>
-                            </w:r>
-                          </w:hyperlink>
-                          <w:r>
-                            <w:rPr>
-                              <w:sz w:val="19"/>
-                              <w:szCs w:val="19"/>
-                            </w:rPr>
-                            <w:t xml:space="preserve">). This work </w:t>
-                          </w:r>
-                          <w:r>
-                            <w:rPr>
-                              <w:noProof/>
-                              <w:sz w:val="19"/>
-                              <w:szCs w:val="19"/>
-                            </w:rPr>
-                            <w:t>is licensed</w:t>
-                          </w:r>
-                          <w:r>
-                            <w:rPr>
-                              <w:sz w:val="19"/>
-                              <w:szCs w:val="19"/>
-                            </w:rPr>
-                            <w:t xml:space="preserve"> under the </w:t>
-                          </w:r>
-                          <w:hyperlink r:id="rId5" w:history="1">
-                            <w:r>
-                              <w:rPr>
-                                <w:rStyle w:val="Hyperlink"/>
-                                <w:sz w:val="19"/>
-                                <w:szCs w:val="19"/>
-                              </w:rPr>
-                              <w:t>CC-BY-NC-SA</w:t>
-                            </w:r>
-                          </w:hyperlink>
-                          <w:r>
-                            <w:rPr>
-                              <w:sz w:val="19"/>
-                              <w:szCs w:val="19"/>
-                            </w:rPr>
-                            <w:t xml:space="preserve"> license.</w:t>
-                          </w:r>
-                        </w:p>
-                        <w:p>
-                          <w:pPr>
-                            <w:spacing w:after="0" w:line="240" w:lineRule="auto"/>
-                            <w:ind w:left="567" w:firstLine="340"/>
-                            <w:rPr>
-                              <w:sz w:val="19"/>
-                              <w:szCs w:val="19"/>
-                            </w:rPr>
-                          </w:pPr>
-                          <w:r>
-                            <w:rPr>
-                              <w:noProof/>
-                              <w:sz w:val="20"/>
-                              <w:szCs w:val="20"/>
-                            </w:rPr>
-                            <w:drawing>
-                              <wp:inline distT="0" distB="0" distL="0" distR="0" wp14:anchorId="767FC4DB" wp14:editId="1EAFF235">
-                                <wp:extent cx="200025" cy="200025"/>
-                                <wp:effectExtent l="0" t="0" r="9525" b="9525"/>
-                                <wp:docPr id="72" name="Picture 72" title="Software University">
-                                  <a:hlinkClick xmlns:a="http://schemas.openxmlformats.org/drawingml/2006/main" r:id="rId6"/>
-                                </wp:docPr>
-                                <wp:cNvGraphicFramePr/>
-                                <a:graphic xmlns:a="http://schemas.openxmlformats.org/drawingml/2006/main">
-                                  <a:graphicData uri="http://schemas.openxmlformats.org/drawingml/2006/picture">
-                                    <pic:pic xmlns:pic="http://schemas.openxmlformats.org/drawingml/2006/picture">
-                                      <pic:nvPicPr>
-                                        <pic:cNvPr id="93" name="Picture 3" title="Software University">
-                                          <a:hlinkClick r:id="rId6"/>
-                                        </pic:cNvPr>
-                                        <pic:cNvPicPr/>
-                                      </pic:nvPicPr>
-                                      <pic:blipFill>
-                                        <a:blip r:embed="rId7"/>
-                                        <a:stretch>
-                                          <a:fillRect/>
-                                        </a:stretch>
-                                      </pic:blipFill>
-                                      <pic:spPr>
-                                        <a:xfrm>
-                                          <a:off x="0" y="0"/>
-                                          <a:ext cx="197485" cy="197485"/>
-                                        </a:xfrm>
-                                        <a:prstGeom prst="rect">
-                                          <a:avLst/>
-                                        </a:prstGeom>
-                                      </pic:spPr>
-                                    </pic:pic>
-                                  </a:graphicData>
-                                </a:graphic>
-                              </wp:inline>
-                            </w:drawing>
-                          </w:r>
-                          <w:r>
-                            <w:rPr>
-                              <w:sz w:val="19"/>
-                              <w:szCs w:val="19"/>
-                            </w:rPr>
-                            <w:t xml:space="preserve">   </w:t>
-                          </w:r>
-                          <w:r>
-                            <w:rPr>
-                              <w:noProof/>
-                              <w:sz w:val="20"/>
-                              <w:szCs w:val="20"/>
-                            </w:rPr>
-                            <w:drawing>
-                              <wp:inline distT="0" distB="0" distL="0" distR="0" wp14:anchorId="5EEB9D6A" wp14:editId="1002D443">
-                                <wp:extent cx="200025" cy="200025"/>
-                                <wp:effectExtent l="0" t="0" r="9525" b="9525"/>
-                                <wp:docPr id="73" name="Picture 73" title="Software University Foundation">
-                                  <a:hlinkClick xmlns:a="http://schemas.openxmlformats.org/drawingml/2006/main" r:id="rId4"/>
-                                </wp:docPr>
-                                <wp:cNvGraphicFramePr/>
-                                <a:graphic xmlns:a="http://schemas.openxmlformats.org/drawingml/2006/main">
-                                  <a:graphicData uri="http://schemas.openxmlformats.org/drawingml/2006/picture">
-                                    <pic:pic xmlns:pic="http://schemas.openxmlformats.org/drawingml/2006/picture">
-                                      <pic:nvPicPr>
-                                        <pic:cNvPr id="94" name="Picture 4" title="Software University Foundation">
-                                          <a:hlinkClick r:id="rId4"/>
-                                        </pic:cNvPr>
-                                        <pic:cNvPicPr/>
-                                      </pic:nvPicPr>
-                                      <pic:blipFill>
-                                        <a:blip r:embed="rId8"/>
-                                        <a:stretch>
-                                          <a:fillRect/>
-                                        </a:stretch>
-                                      </pic:blipFill>
-                                      <pic:spPr>
-                                        <a:xfrm>
-                                          <a:off x="0" y="0"/>
-                                          <a:ext cx="197485" cy="197485"/>
-                                        </a:xfrm>
-                                        <a:prstGeom prst="rect">
-                                          <a:avLst/>
-                                        </a:prstGeom>
-                                      </pic:spPr>
-                                    </pic:pic>
-                                  </a:graphicData>
-                                </a:graphic>
-                              </wp:inline>
-                            </w:drawing>
-                          </w:r>
-                          <w:r>
-                            <w:rPr>
-                              <w:sz w:val="19"/>
-                              <w:szCs w:val="19"/>
-                            </w:rPr>
-                            <w:t xml:space="preserve">   </w:t>
-                          </w:r>
-                          <w:r>
-                            <w:rPr>
-                              <w:noProof/>
-                              <w:sz w:val="20"/>
-                              <w:szCs w:val="20"/>
-                            </w:rPr>
-                            <w:drawing>
-                              <wp:inline distT="0" distB="0" distL="0" distR="0" wp14:anchorId="5795BF44" wp14:editId="26D784FF">
-                                <wp:extent cx="200025" cy="200025"/>
-                                <wp:effectExtent l="0" t="0" r="9525" b="9525"/>
-                                <wp:docPr id="74" name="Picture 74" title="Software University @ Facebook">
-                                  <a:hlinkClick xmlns:a="http://schemas.openxmlformats.org/drawingml/2006/main" r:id="rId9"/>
-                                </wp:docPr>
-                                <wp:cNvGraphicFramePr/>
-                                <a:graphic xmlns:a="http://schemas.openxmlformats.org/drawingml/2006/main">
-                                  <a:graphicData uri="http://schemas.openxmlformats.org/drawingml/2006/picture">
-                                    <pic:pic xmlns:pic="http://schemas.openxmlformats.org/drawingml/2006/picture">
-                                      <pic:nvPicPr>
-                                        <pic:cNvPr id="95" name="Picture 11" title="Software University @ Facebook">
-                                          <a:hlinkClick r:id="rId9"/>
-                                        </pic:cNvPr>
-                                        <pic:cNvPicPr/>
-                                      </pic:nvPicPr>
-                                      <pic:blipFill>
-                                        <a:blip r:embed="rId10"/>
-                                        <a:stretch>
-                                          <a:fillRect/>
-                                        </a:stretch>
-                                      </pic:blipFill>
-                                      <pic:spPr>
-                                        <a:xfrm>
-                                          <a:off x="0" y="0"/>
-                                          <a:ext cx="197485" cy="197485"/>
-                                        </a:xfrm>
-                                        <a:prstGeom prst="rect">
-                                          <a:avLst/>
-                                        </a:prstGeom>
-                                      </pic:spPr>
-                                    </pic:pic>
-                                  </a:graphicData>
-                                </a:graphic>
-                              </wp:inline>
-                            </w:drawing>
-                          </w:r>
-                          <w:r>
-                            <w:rPr>
-                              <w:sz w:val="19"/>
-                              <w:szCs w:val="19"/>
-                            </w:rPr>
-                            <w:t xml:space="preserve">   </w:t>
-                          </w:r>
-                          <w:r>
-                            <w:rPr>
-                              <w:noProof/>
-                              <w:sz w:val="20"/>
-                              <w:szCs w:val="20"/>
-                            </w:rPr>
-                            <w:drawing>
-                              <wp:inline distT="0" distB="0" distL="0" distR="0" wp14:anchorId="3515F6B1" wp14:editId="26A5A5CA">
-                                <wp:extent cx="200025" cy="200025"/>
-                                <wp:effectExtent l="0" t="0" r="9525" b="9525"/>
-                                <wp:docPr id="75" name="Picture 75" title="Software University @ Twitter">
-                                  <a:hlinkClick xmlns:a="http://schemas.openxmlformats.org/drawingml/2006/main" r:id="rId11"/>
-                                </wp:docPr>
-                                <wp:cNvGraphicFramePr/>
-                                <a:graphic xmlns:a="http://schemas.openxmlformats.org/drawingml/2006/main">
-                                  <a:graphicData uri="http://schemas.openxmlformats.org/drawingml/2006/picture">
-                                    <pic:pic xmlns:pic="http://schemas.openxmlformats.org/drawingml/2006/picture">
-                                      <pic:nvPicPr>
-                                        <pic:cNvPr id="96" name="Picture 16" title="Software University @ Twitter">
-                                          <a:hlinkClick r:id="rId11"/>
-                                        </pic:cNvPr>
-                                        <pic:cNvPicPr/>
-                                      </pic:nvPicPr>
-                                      <pic:blipFill>
-                                        <a:blip r:embed="rId12"/>
-                                        <a:stretch>
-                                          <a:fillRect/>
-                                        </a:stretch>
-                                      </pic:blipFill>
-                                      <pic:spPr>
-                                        <a:xfrm>
-                                          <a:off x="0" y="0"/>
-                                          <a:ext cx="197485" cy="197485"/>
-                                        </a:xfrm>
-                                        <a:prstGeom prst="rect">
-                                          <a:avLst/>
-                                        </a:prstGeom>
-                                      </pic:spPr>
-                                    </pic:pic>
-                                  </a:graphicData>
-                                </a:graphic>
-                              </wp:inline>
-                            </w:drawing>
-                          </w:r>
-                          <w:r>
-                            <w:rPr>
-                              <w:sz w:val="19"/>
-                              <w:szCs w:val="19"/>
-                            </w:rPr>
-                            <w:t xml:space="preserve">   </w:t>
-                          </w:r>
-                          <w:r>
-                            <w:rPr>
-                              <w:noProof/>
-                              <w:sz w:val="20"/>
-                              <w:szCs w:val="20"/>
-                            </w:rPr>
-                            <w:drawing>
-                              <wp:inline distT="0" distB="0" distL="0" distR="0" wp14:anchorId="3BD606C8" wp14:editId="1CCEFCAD">
-                                <wp:extent cx="200025" cy="200025"/>
-                                <wp:effectExtent l="0" t="0" r="9525" b="9525"/>
-                                <wp:docPr id="76" name="Picture 76" title="Software University @ YouTube">
-                                  <a:hlinkClick xmlns:a="http://schemas.openxmlformats.org/drawingml/2006/main" r:id="rId13"/>
-                                </wp:docPr>
-                                <wp:cNvGraphicFramePr/>
-                                <a:graphic xmlns:a="http://schemas.openxmlformats.org/drawingml/2006/main">
-                                  <a:graphicData uri="http://schemas.openxmlformats.org/drawingml/2006/picture">
-                                    <pic:pic xmlns:pic="http://schemas.openxmlformats.org/drawingml/2006/picture">
-                                      <pic:nvPicPr>
-                                        <pic:cNvPr id="97" name="Picture 23" title="Software University @ YouTube">
-                                          <a:hlinkClick r:id="rId13"/>
-                                        </pic:cNvPr>
-                                        <pic:cNvPicPr/>
-                                      </pic:nvPicPr>
-                                      <pic:blipFill>
-                                        <a:blip r:embed="rId14"/>
-                                        <a:stretch>
-                                          <a:fillRect/>
-                                        </a:stretch>
-                                      </pic:blipFill>
-                                      <pic:spPr>
-                                        <a:xfrm>
-                                          <a:off x="0" y="0"/>
-                                          <a:ext cx="197485" cy="197485"/>
-                                        </a:xfrm>
-                                        <a:prstGeom prst="rect">
-                                          <a:avLst/>
-                                        </a:prstGeom>
-                                      </pic:spPr>
-                                    </pic:pic>
-                                  </a:graphicData>
-                                </a:graphic>
-                              </wp:inline>
-                            </w:drawing>
-                          </w:r>
-                          <w:r>
-                            <w:rPr>
-                              <w:sz w:val="19"/>
-                              <w:szCs w:val="19"/>
-                            </w:rPr>
-                            <w:t xml:space="preserve">   </w:t>
-                          </w:r>
-                          <w:r>
-                            <w:rPr>
-                              <w:noProof/>
-                              <w:sz w:val="20"/>
-                              <w:szCs w:val="20"/>
-                            </w:rPr>
-                            <w:drawing>
-                              <wp:inline distT="0" distB="0" distL="0" distR="0" wp14:anchorId="4BC04067" wp14:editId="29739B2B">
-                                <wp:extent cx="200025" cy="200025"/>
-                                <wp:effectExtent l="0" t="0" r="9525" b="9525"/>
-                                <wp:docPr id="77" name="Picture 77" title="Software University @ Google+">
-                                  <a:hlinkClick xmlns:a="http://schemas.openxmlformats.org/drawingml/2006/main" r:id="rId15"/>
-                                </wp:docPr>
-                                <wp:cNvGraphicFramePr/>
-                                <a:graphic xmlns:a="http://schemas.openxmlformats.org/drawingml/2006/main">
-                                  <a:graphicData uri="http://schemas.openxmlformats.org/drawingml/2006/picture">
-                                    <pic:pic xmlns:pic="http://schemas.openxmlformats.org/drawingml/2006/picture">
-                                      <pic:nvPicPr>
-                                        <pic:cNvPr id="98" name="Picture 25" title="Software University @ Google+">
-                                          <a:hlinkClick r:id="rId15"/>
-                                        </pic:cNvPr>
-                                        <pic:cNvPicPr/>
-                                      </pic:nvPicPr>
-                                      <pic:blipFill>
-                                        <a:blip r:embed="rId16"/>
-                                        <a:stretch>
-                                          <a:fillRect/>
-                                        </a:stretch>
-                                      </pic:blipFill>
-                                      <pic:spPr>
-                                        <a:xfrm>
-                                          <a:off x="0" y="0"/>
-                                          <a:ext cx="197485" cy="197485"/>
-                                        </a:xfrm>
-                                        <a:prstGeom prst="rect">
-                                          <a:avLst/>
-                                        </a:prstGeom>
-                                      </pic:spPr>
-                                    </pic:pic>
-                                  </a:graphicData>
-                                </a:graphic>
-                              </wp:inline>
-                            </w:drawing>
-                          </w:r>
-                          <w:r>
-                            <w:rPr>
-                              <w:sz w:val="19"/>
-                              <w:szCs w:val="19"/>
-                            </w:rPr>
-                            <w:t xml:space="preserve">   </w:t>
-                          </w:r>
-                          <w:r>
-                            <w:rPr>
-                              <w:noProof/>
-                              <w:sz w:val="20"/>
-                              <w:szCs w:val="20"/>
-                            </w:rPr>
-                            <w:drawing>
-                              <wp:inline distT="0" distB="0" distL="0" distR="0" wp14:anchorId="53147BBD" wp14:editId="53DBE790">
-                                <wp:extent cx="200025" cy="200025"/>
-                                <wp:effectExtent l="0" t="0" r="9525" b="9525"/>
-                                <wp:docPr id="78" name="Picture 78" title="Software University @ LinkedIn">
-                                  <a:hlinkClick xmlns:a="http://schemas.openxmlformats.org/drawingml/2006/main" r:id="rId17"/>
-                                </wp:docPr>
-                                <wp:cNvGraphicFramePr/>
-                                <a:graphic xmlns:a="http://schemas.openxmlformats.org/drawingml/2006/main">
-                                  <a:graphicData uri="http://schemas.openxmlformats.org/drawingml/2006/picture">
-                                    <pic:pic xmlns:pic="http://schemas.openxmlformats.org/drawingml/2006/picture">
-                                      <pic:nvPicPr>
-                                        <pic:cNvPr id="99" name="Picture 27" title="Software University @ LinkedIn">
-                                          <a:hlinkClick r:id="rId17"/>
-                                        </pic:cNvPr>
-                                        <pic:cNvPicPr/>
-                                      </pic:nvPicPr>
-                                      <pic:blipFill>
-                                        <a:blip r:embed="rId18"/>
-                                        <a:stretch>
-                                          <a:fillRect/>
-                                        </a:stretch>
-                                      </pic:blipFill>
-                                      <pic:spPr>
-                                        <a:xfrm>
-                                          <a:off x="0" y="0"/>
-                                          <a:ext cx="197485" cy="197485"/>
-                                        </a:xfrm>
-                                        <a:prstGeom prst="rect">
-                                          <a:avLst/>
-                                        </a:prstGeom>
-                                      </pic:spPr>
-                                    </pic:pic>
-                                  </a:graphicData>
-                                </a:graphic>
-                              </wp:inline>
-                            </w:drawing>
-                          </w:r>
-                          <w:r>
-                            <w:rPr>
-                              <w:sz w:val="19"/>
-                              <w:szCs w:val="19"/>
-                            </w:rPr>
-                            <w:t xml:space="preserve">   </w:t>
-                          </w:r>
-                          <w:r>
-                            <w:rPr>
-                              <w:noProof/>
-                              <w:sz w:val="20"/>
-                              <w:szCs w:val="20"/>
-                            </w:rPr>
-                            <w:drawing>
-                              <wp:inline distT="0" distB="0" distL="0" distR="0" wp14:anchorId="364F5A5A" wp14:editId="1D49FCC6">
-                                <wp:extent cx="200025" cy="200025"/>
-                                <wp:effectExtent l="0" t="0" r="9525" b="9525"/>
-                                <wp:docPr id="79" name="Picture 79" title="Software University @ SlideShare">
-                                  <a:hlinkClick xmlns:a="http://schemas.openxmlformats.org/drawingml/2006/main" r:id="rId19"/>
-                                </wp:docPr>
-                                <wp:cNvGraphicFramePr/>
-                                <a:graphic xmlns:a="http://schemas.openxmlformats.org/drawingml/2006/main">
-                                  <a:graphicData uri="http://schemas.openxmlformats.org/drawingml/2006/picture">
-                                    <pic:pic xmlns:pic="http://schemas.openxmlformats.org/drawingml/2006/picture">
-                                      <pic:nvPicPr>
-                                        <pic:cNvPr id="101" name="Picture 99" title="Software University @ SlideShare">
-                                          <a:hlinkClick r:id="rId19"/>
-                                        </pic:cNvPr>
-                                        <pic:cNvPicPr/>
-                                      </pic:nvPicPr>
-                                      <pic:blipFill>
-                                        <a:blip r:embed="rId20"/>
-                                        <a:stretch>
-                                          <a:fillRect/>
-                                        </a:stretch>
-                                      </pic:blipFill>
-                                      <pic:spPr>
-                                        <a:xfrm>
-                                          <a:off x="0" y="0"/>
-                                          <a:ext cx="197485" cy="197485"/>
-                                        </a:xfrm>
-                                        <a:prstGeom prst="rect">
-                                          <a:avLst/>
-                                        </a:prstGeom>
-                                      </pic:spPr>
-                                    </pic:pic>
-                                  </a:graphicData>
-                                </a:graphic>
-                              </wp:inline>
-                            </w:drawing>
-                          </w:r>
-                          <w:r>
-                            <w:rPr>
-                              <w:sz w:val="19"/>
-                              <w:szCs w:val="19"/>
-                            </w:rPr>
-                            <w:t xml:space="preserve">   </w:t>
-                          </w:r>
-                          <w:r>
-                            <w:rPr>
-                              <w:noProof/>
-                              <w:sz w:val="20"/>
-                              <w:szCs w:val="20"/>
-                            </w:rPr>
-                            <w:drawing>
-                              <wp:inline distT="0" distB="0" distL="0" distR="0" wp14:anchorId="3A72F5BF" wp14:editId="674A749B">
-                                <wp:extent cx="200025" cy="200025"/>
-                                <wp:effectExtent l="0" t="0" r="9525" b="9525"/>
-                                <wp:docPr id="80" name="Picture 80" title="Software University @ GitHub">
-                                  <a:hlinkClick xmlns:a="http://schemas.openxmlformats.org/drawingml/2006/main" r:id="rId21"/>
-                                </wp:docPr>
-                                <wp:cNvGraphicFramePr/>
-                                <a:graphic xmlns:a="http://schemas.openxmlformats.org/drawingml/2006/main">
-                                  <a:graphicData uri="http://schemas.openxmlformats.org/drawingml/2006/picture">
-                                    <pic:pic xmlns:pic="http://schemas.openxmlformats.org/drawingml/2006/picture">
-                                      <pic:nvPicPr>
-                                        <pic:cNvPr id="102" name="Picture 35" title="Software University @ GitHub">
-                                          <a:hlinkClick r:id="rId21"/>
-                                        </pic:cNvPr>
-                                        <pic:cNvPicPr/>
-                                      </pic:nvPicPr>
-                                      <pic:blipFill>
-                                        <a:blip r:embed="rId22"/>
-                                        <a:stretch>
-                                          <a:fillRect/>
-                                        </a:stretch>
-                                      </pic:blipFill>
-                                      <pic:spPr>
-                                        <a:xfrm>
-                                          <a:off x="0" y="0"/>
-                                          <a:ext cx="197485" cy="197485"/>
-                                        </a:xfrm>
-                                        <a:prstGeom prst="rect">
-                                          <a:avLst/>
-                                        </a:prstGeom>
-                                      </pic:spPr>
-                                    </pic:pic>
-                                  </a:graphicData>
-                                </a:graphic>
-                              </wp:inline>
-                            </w:drawing>
-                          </w:r>
-                          <w:r>
-                            <w:rPr>
-                              <w:sz w:val="19"/>
-                              <w:szCs w:val="19"/>
-                            </w:rPr>
-                            <w:t xml:space="preserve">   </w:t>
-                          </w:r>
-                          <w:r>
-                            <w:rPr>
-                              <w:noProof/>
-                              <w:sz w:val="20"/>
-                              <w:szCs w:val="20"/>
-                            </w:rPr>
-                            <w:drawing>
-                              <wp:inline distT="0" distB="0" distL="0" distR="0" wp14:anchorId="2E683E71" wp14:editId="7030509C">
-                                <wp:extent cx="200025" cy="200025"/>
-                                <wp:effectExtent l="0" t="0" r="9525" b="9525"/>
-                                <wp:docPr id="81" name="Picture 81" title="Software University: Email Us">
-                                  <a:hlinkClick xmlns:a="http://schemas.openxmlformats.org/drawingml/2006/main" r:id="rId23"/>
-                                </wp:docPr>
-                                <wp:cNvGraphicFramePr/>
-                                <a:graphic xmlns:a="http://schemas.openxmlformats.org/drawingml/2006/main">
-                                  <a:graphicData uri="http://schemas.openxmlformats.org/drawingml/2006/picture">
-                                    <pic:pic xmlns:pic="http://schemas.openxmlformats.org/drawingml/2006/picture">
-                                      <pic:nvPicPr>
-                                        <pic:cNvPr id="103" name="Picture 85" title="Software University: Email Us">
-                                          <a:hlinkClick r:id="rId23"/>
-                                        </pic:cNvPr>
-                                        <pic:cNvPicPr/>
-                                      </pic:nvPicPr>
-                                      <pic:blipFill>
-                                        <a:blip r:embed="rId24"/>
-                                        <a:stretch>
-                                          <a:fillRect/>
-                                        </a:stretch>
-                                      </pic:blipFill>
-                                      <pic:spPr>
-                                        <a:xfrm>
-                                          <a:off x="0" y="0"/>
-                                          <a:ext cx="197485" cy="197485"/>
-                                        </a:xfrm>
-                                        <a:prstGeom prst="rect">
-                                          <a:avLst/>
-                                        </a:prstGeom>
-                                      </pic:spPr>
-                                    </pic:pic>
-                                  </a:graphicData>
-                                </a:graphic>
-                              </wp:inline>
-                            </w:drawing>
-                          </w:r>
-                        </w:p>
-                      </w:txbxContent>
-                    </wps:txbx>
-                    <wps:bodyPr rot="0" vert="horz" wrap="square" lIns="18000" tIns="43200" rIns="18000" bIns="18000" anchor="t" anchorCtr="0">
-                      <a:noAutofit/>
-                    </wps:bodyPr>
-                  </wps:wsp>
-                </a:graphicData>
-              </a:graphic>
-            </wp:anchor>
-          </w:drawing>
-        </mc:Choice>
-        <mc:Fallback>
-          <w:pict>
-            <v:shape w14:anchorId="0FADFBC2" id="Text Box 17" o:spid="_x0000_s1029" type="#_x0000_t202" style="position:absolute;margin-left:124.4pt;margin-top:6.7pt;width:396.3pt;height:40.45pt;z-index:251663360;visibility:visible;mso-wrap-style:square;mso-wrap-distance-left:9pt;mso-wrap-distance-top:0;mso-wrap-distance-right:9pt;mso-wrap-distance-bottom:0;mso-position-horizontal:absolute;mso-position-horizontal-relative:text;mso-position-vertical:absolute;mso-position-vertical-relative:text;v-text-anchor:top" o:gfxdata="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" filled="f" stroked="f">
-              <v:textbox inset=".5mm,1.2mm,.5mm,.5mm">
-                <w:txbxContent>
-                  <w:p>
-                    <w:pPr>
-                      <w:spacing w:before="40" w:after="50" w:line="240" w:lineRule="auto"/>
-                      <w:rPr>
-                        <w:sz w:val="19"/>
-                        <w:szCs w:val="19"/>
-                      </w:rPr>
-                    </w:pPr>
-                    <w:r>
-                      <w:rPr>
-                        <w:sz w:val="19"/>
-                        <w:szCs w:val="19"/>
-                      </w:rPr>
-                      <w:t>© Software University Foundation (</w:t>
-                    </w:r>
-                    <w:hyperlink r:id="rId25" w:history="1">
-                      <w:r>
-                        <w:rPr>
-                          <w:rStyle w:val="Hyperlink"/>
-                          <w:sz w:val="19"/>
-                          <w:szCs w:val="19"/>
-                        </w:rPr>
-                        <w:t>softuni.org</w:t>
-                      </w:r>
-                    </w:hyperlink>
-                    <w:r>
-                      <w:rPr>
-                        <w:sz w:val="19"/>
-                        <w:szCs w:val="19"/>
-                      </w:rPr>
-                      <w:t xml:space="preserve">). This work </w:t>
-                    </w:r>
-                    <w:r>
-                      <w:rPr>
-                        <w:noProof/>
-                        <w:sz w:val="19"/>
-                        <w:szCs w:val="19"/>
-                      </w:rPr>
-                      <w:t>is licensed</w:t>
-                    </w:r>
-                    <w:r>
-                      <w:rPr>
-                        <w:sz w:val="19"/>
-                        <w:szCs w:val="19"/>
-                      </w:rPr>
-                      <w:t xml:space="preserve"> under the </w:t>
-                    </w:r>
-                    <w:hyperlink r:id="rId26" w:history="1">
-                      <w:r>
-                        <w:rPr>
-                          <w:rStyle w:val="Hyperlink"/>
-                          <w:sz w:val="19"/>
-                          <w:szCs w:val="19"/>
-                        </w:rPr>
-                        <w:t>CC-BY-NC-SA</w:t>
-                      </w:r>
-                    </w:hyperlink>
-                    <w:r>
-                      <w:rPr>
-                        <w:sz w:val="19"/>
-                        <w:szCs w:val="19"/>
-                      </w:rPr>
-                      <w:t xml:space="preserve"> license.</w:t>
-                    </w:r>
-                  </w:p>
-                  <w:p>
-                    <w:pPr>
-                      <w:spacing w:after="0" w:line="240" w:lineRule="auto"/>
-                      <w:ind w:left="567" w:firstLine="340"/>
-                      <w:rPr>
-                        <w:sz w:val="19"/>
-                        <w:szCs w:val="19"/>
-                      </w:rPr>
-                    </w:pPr>
-                    <w:r>
-                      <w:rPr>
-                        <w:noProof/>
-                        <w:sz w:val="20"/>
-                        <w:szCs w:val="20"/>
-                      </w:rPr>
-                      <w:drawing>
-                        <wp:inline distT="0" distB="0" distL="0" distR="0" wp14:anchorId="767FC4DB" wp14:editId="1EAFF235">
-                          <wp:extent cx="200025" cy="200025"/>
-                          <wp:effectExtent l="0" t="0" r="9525" b="9525"/>
-                          <wp:docPr id="72" name="Picture 72" title="Software University">
-                            <a:hlinkClick xmlns:a="http://schemas.openxmlformats.org/drawingml/2006/main" r:id="rId6"/>
-                          </wp:docPr>
-                          <wp:cNvGraphicFramePr/>
-                          <a:graphic xmlns:a="http://schemas.openxmlformats.org/drawingml/2006/main">
-                            <a:graphicData uri="http://schemas.openxmlformats.org/drawingml/2006/picture">
-                              <pic:pic xmlns:pic="http://schemas.openxmlformats.org/drawingml/2006/picture">
-                                <pic:nvPicPr>
-                                  <pic:cNvPr id="93" name="Picture 3" title="Software University">
-                                    <a:hlinkClick r:id="rId6"/>
-                                  </pic:cNvPr>
-                                  <pic:cNvPicPr/>
-                                </pic:nvPicPr>
-                                <pic:blipFill>
-                                  <a:blip r:embed="rId7"/>
-                                  <a:stretch>
-                                    <a:fillRect/>
-                                  </a:stretch>
-                                </pic:blipFill>
-                                <pic:spPr>
-                                  <a:xfrm>
-                                    <a:off x="0" y="0"/>
-                                    <a:ext cx="197485" cy="197485"/>
-                                  </a:xfrm>
-                                  <a:prstGeom prst="rect">
-                                    <a:avLst/>
-                                  </a:prstGeom>
-                                </pic:spPr>
-                              </pic:pic>
-                            </a:graphicData>
-                          </a:graphic>
-                        </wp:inline>
-                      </w:drawing>
-                    </w:r>
-                    <w:r>
-                      <w:rPr>
-                        <w:sz w:val="19"/>
-                        <w:szCs w:val="19"/>
-                      </w:rPr>
-                      <w:t xml:space="preserve">   </w:t>
-                    </w:r>
-                    <w:r>
-                      <w:rPr>
-                        <w:noProof/>
-                        <w:sz w:val="20"/>
-                        <w:szCs w:val="20"/>
-                      </w:rPr>
-                      <w:drawing>
-                        <wp:inline distT="0" distB="0" distL="0" distR="0" wp14:anchorId="5EEB9D6A" wp14:editId="1002D443">
-                          <wp:extent cx="200025" cy="200025"/>
-                          <wp:effectExtent l="0" t="0" r="9525" b="9525"/>
-                          <wp:docPr id="73" name="Picture 73" title="Software University Foundation">
-                            <a:hlinkClick xmlns:a="http://schemas.openxmlformats.org/drawingml/2006/main" r:id="rId1"/>
-                          </wp:docPr>
-                          <wp:cNvGraphicFramePr/>
-                          <a:graphic xmlns:a="http://schemas.openxmlformats.org/drawingml/2006/main">
-                            <a:graphicData uri="http://schemas.openxmlformats.org/drawingml/2006/picture">
-                              <pic:pic xmlns:pic="http://schemas.openxmlformats.org/drawingml/2006/picture">
-                                <pic:nvPicPr>
-                                  <pic:cNvPr id="94" name="Picture 4" title="Software University Foundation">
-                                    <a:hlinkClick r:id="rId1"/>
-                                  </pic:cNvPr>
-                                  <pic:cNvPicPr/>
-                                </pic:nvPicPr>
-                                <pic:blipFill>
-                                  <a:blip r:embed="rId8"/>
-                                  <a:stretch>
-                                    <a:fillRect/>
-                                  </a:stretch>
-                                </pic:blipFill>
-                                <pic:spPr>
-                                  <a:xfrm>
-                                    <a:off x="0" y="0"/>
-                                    <a:ext cx="197485" cy="197485"/>
-                                  </a:xfrm>
-                                  <a:prstGeom prst="rect">
-                                    <a:avLst/>
-                                  </a:prstGeom>
-                                </pic:spPr>
-                              </pic:pic>
-                            </a:graphicData>
-                          </a:graphic>
-                        </wp:inline>
-                      </w:drawing>
-                    </w:r>
-                    <w:r>
-                      <w:rPr>
-                        <w:sz w:val="19"/>
-                        <w:szCs w:val="19"/>
-                      </w:rPr>
-                      <w:t xml:space="preserve">   </w:t>
-                    </w:r>
-                    <w:r>
-                      <w:rPr>
-                        <w:noProof/>
-                        <w:sz w:val="20"/>
-                        <w:szCs w:val="20"/>
-                      </w:rPr>
-                      <w:drawing>
-                        <wp:inline distT="0" distB="0" distL="0" distR="0" wp14:anchorId="5795BF44" wp14:editId="26D784FF">
-                          <wp:extent cx="200025" cy="200025"/>
-                          <wp:effectExtent l="0" t="0" r="9525" b="9525"/>
-                          <wp:docPr id="74" name="Picture 74" title="Software University @ Facebook">
-                            <a:hlinkClick xmlns:a="http://schemas.openxmlformats.org/drawingml/2006/main" r:id="rId9"/>
-                          </wp:docPr>
-                          <wp:cNvGraphicFramePr/>
-                          <a:graphic xmlns:a="http://schemas.openxmlformats.org/drawingml/2006/main">
-                            <a:graphicData uri="http://schemas.openxmlformats.org/drawingml/2006/picture">
-                              <pic:pic xmlns:pic="http://schemas.openxmlformats.org/drawingml/2006/picture">
-                                <pic:nvPicPr>
-                                  <pic:cNvPr id="95" name="Picture 11" title="Software University @ Facebook">
-                                    <a:hlinkClick r:id="rId9"/>
-                                  </pic:cNvPr>
-                                  <pic:cNvPicPr/>
-                                </pic:nvPicPr>
-                                <pic:blipFill>
-                                  <a:blip r:embed="rId10"/>
-                                  <a:stretch>
-                                    <a:fillRect/>
-                                  </a:stretch>
-                                </pic:blipFill>
-                                <pic:spPr>
-                                  <a:xfrm>
-                                    <a:off x="0" y="0"/>
-                                    <a:ext cx="197485" cy="197485"/>
-                                  </a:xfrm>
-                                  <a:prstGeom prst="rect">
-                                    <a:avLst/>
-                                  </a:prstGeom>
-                                </pic:spPr>
-                              </pic:pic>
-                            </a:graphicData>
-                          </a:graphic>
-                        </wp:inline>
-                      </w:drawing>
-                    </w:r>
-                    <w:r>
-                      <w:rPr>
-                        <w:sz w:val="19"/>
-                        <w:szCs w:val="19"/>
-                      </w:rPr>
-                      <w:t xml:space="preserve">   </w:t>
-                    </w:r>
-                    <w:r>
-                      <w:rPr>
-                        <w:noProof/>
-                        <w:sz w:val="20"/>
-                        <w:szCs w:val="20"/>
-                      </w:rPr>
-                      <w:drawing>
-                        <wp:inline distT="0" distB="0" distL="0" distR="0" wp14:anchorId="3515F6B1" wp14:editId="26A5A5CA">
-                          <wp:extent cx="200025" cy="200025"/>
-                          <wp:effectExtent l="0" t="0" r="9525" b="9525"/>
-                          <wp:docPr id="75" name="Picture 75" title="Software University @ Twitter">
-                            <a:hlinkClick xmlns:a="http://schemas.openxmlformats.org/drawingml/2006/main" r:id="rId11"/>
-                          </wp:docPr>
-                          <wp:cNvGraphicFramePr/>
-                          <a:graphic xmlns:a="http://schemas.openxmlformats.org/drawingml/2006/main">
-                            <a:graphicData uri="http://schemas.openxmlformats.org/drawingml/2006/picture">
-                              <pic:pic xmlns:pic="http://schemas.openxmlformats.org/drawingml/2006/picture">
-                                <pic:nvPicPr>
-                                  <pic:cNvPr id="96" name="Picture 16" title="Software University @ Twitter">
-                                    <a:hlinkClick r:id="rId11"/>
-                                  </pic:cNvPr>
-                                  <pic:cNvPicPr/>
-                                </pic:nvPicPr>
-                                <pic:blipFill>
-                                  <a:blip r:embed="rId12"/>
-                                  <a:stretch>
-                                    <a:fillRect/>
-                                  </a:stretch>
-                                </pic:blipFill>
-                                <pic:spPr>
-                                  <a:xfrm>
-                                    <a:off x="0" y="0"/>
-                                    <a:ext cx="197485" cy="197485"/>
-                                  </a:xfrm>
-                                  <a:prstGeom prst="rect">
-                                    <a:avLst/>
-                                  </a:prstGeom>
-                                </pic:spPr>
-                              </pic:pic>
-                            </a:graphicData>
-                          </a:graphic>
-                        </wp:inline>
-                      </w:drawing>
-                    </w:r>
-                    <w:r>
-                      <w:rPr>
-                        <w:sz w:val="19"/>
-                        <w:szCs w:val="19"/>
-                      </w:rPr>
-                      <w:t xml:space="preserve">   </w:t>
-                    </w:r>
-                    <w:r>
-                      <w:rPr>
-                        <w:noProof/>
-                        <w:sz w:val="20"/>
-                        <w:szCs w:val="20"/>
-                      </w:rPr>
-                      <w:drawing>
-                        <wp:inline distT="0" distB="0" distL="0" distR="0" wp14:anchorId="3BD606C8" wp14:editId="1CCEFCAD">
-                          <wp:extent cx="200025" cy="200025"/>
-                          <wp:effectExtent l="0" t="0" r="9525" b="9525"/>
-                          <wp:docPr id="76" name="Picture 76" title="Software University @ YouTube">
-                            <a:hlinkClick xmlns:a="http://schemas.openxmlformats.org/drawingml/2006/main" r:id="rId13"/>
-                          </wp:docPr>
-                          <wp:cNvGraphicFramePr/>
-                          <a:graphic xmlns:a="http://schemas.openxmlformats.org/drawingml/2006/main">
-                            <a:graphicData uri="http://schemas.openxmlformats.org/drawingml/2006/picture">
-                              <pic:pic xmlns:pic="http://schemas.openxmlformats.org/drawingml/2006/picture">
-                                <pic:nvPicPr>
-                                  <pic:cNvPr id="97" name="Picture 23" title="Software University @ YouTube">
-                                    <a:hlinkClick r:id="rId13"/>
-                                  </pic:cNvPr>
-                                  <pic:cNvPicPr/>
-                                </pic:nvPicPr>
-                                <pic:blipFill>
-                                  <a:blip r:embed="rId14"/>
-                                  <a:stretch>
-                                    <a:fillRect/>
-                                  </a:stretch>
-                                </pic:blipFill>
-                                <pic:spPr>
-                                  <a:xfrm>
-                                    <a:off x="0" y="0"/>
-                                    <a:ext cx="197485" cy="197485"/>
-                                  </a:xfrm>
-                                  <a:prstGeom prst="rect">
-                                    <a:avLst/>
-                                  </a:prstGeom>
-                                </pic:spPr>
-                              </pic:pic>
-                            </a:graphicData>
-                          </a:graphic>
-                        </wp:inline>
-                      </w:drawing>
-                    </w:r>
-                    <w:r>
-                      <w:rPr>
-                        <w:sz w:val="19"/>
-                        <w:szCs w:val="19"/>
-                      </w:rPr>
-                      <w:t xml:space="preserve">   </w:t>
-                    </w:r>
-                    <w:r>
-                      <w:rPr>
-                        <w:noProof/>
-                        <w:sz w:val="20"/>
-                        <w:szCs w:val="20"/>
-                      </w:rPr>
-                      <w:drawing>
-                        <wp:inline distT="0" distB="0" distL="0" distR="0" wp14:anchorId="4BC04067" wp14:editId="29739B2B">
-                          <wp:extent cx="200025" cy="200025"/>
-                          <wp:effectExtent l="0" t="0" r="9525" b="9525"/>
-                          <wp:docPr id="77" name="Picture 77" title="Software University @ Google+">
-                            <a:hlinkClick xmlns:a="http://schemas.openxmlformats.org/drawingml/2006/main" r:id="rId15"/>
-                          </wp:docPr>
-                          <wp:cNvGraphicFramePr/>
-                          <a:graphic xmlns:a="http://schemas.openxmlformats.org/drawingml/2006/main">
-                            <a:graphicData uri="http://schemas.openxmlformats.org/drawingml/2006/picture">
-                              <pic:pic xmlns:pic="http://schemas.openxmlformats.org/drawingml/2006/picture">
-                                <pic:nvPicPr>
-                                  <pic:cNvPr id="98" name="Picture 25" title="Software University @ Google+">
-                                    <a:hlinkClick r:id="rId15"/>
-                                  </pic:cNvPr>
-                                  <pic:cNvPicPr/>
-                                </pic:nvPicPr>
-                                <pic:blipFill>
-                                  <a:blip r:embed="rId16"/>
-                                  <a:stretch>
-                                    <a:fillRect/>
-                                  </a:stretch>
-                                </pic:blipFill>
-                                <pic:spPr>
-                                  <a:xfrm>
-                                    <a:off x="0" y="0"/>
-                                    <a:ext cx="197485" cy="197485"/>
-                                  </a:xfrm>
-                                  <a:prstGeom prst="rect">
-                                    <a:avLst/>
-                                  </a:prstGeom>
-                                </pic:spPr>
-                              </pic:pic>
-                            </a:graphicData>
-                          </a:graphic>
-                        </wp:inline>
-                      </w:drawing>
-                    </w:r>
-                    <w:r>
-                      <w:rPr>
-                        <w:sz w:val="19"/>
-                        <w:szCs w:val="19"/>
-                      </w:rPr>
-                      <w:t xml:space="preserve">   </w:t>
-                    </w:r>
-                    <w:r>
-                      <w:rPr>
-                        <w:noProof/>
-                        <w:sz w:val="20"/>
-                        <w:szCs w:val="20"/>
-                      </w:rPr>
-                      <w:drawing>
-                        <wp:inline distT="0" distB="0" distL="0" distR="0" wp14:anchorId="53147BBD" wp14:editId="53DBE790">
-                          <wp:extent cx="200025" cy="200025"/>
-                          <wp:effectExtent l="0" t="0" r="9525" b="9525"/>
-                          <wp:docPr id="78" name="Picture 78" title="Software University @ LinkedIn">
-                            <a:hlinkClick xmlns:a="http://schemas.openxmlformats.org/drawingml/2006/main" r:id="rId17"/>
-                          </wp:docPr>
-                          <wp:cNvGraphicFramePr/>
-                          <a:graphic xmlns:a="http://schemas.openxmlformats.org/drawingml/2006/main">
-                            <a:graphicData uri="http://schemas.openxmlformats.org/drawingml/2006/picture">
-                              <pic:pic xmlns:pic="http://schemas.openxmlformats.org/drawingml/2006/picture">
-                                <pic:nvPicPr>
-                                  <pic:cNvPr id="99" name="Picture 27" title="Software University @ LinkedIn">
-                                    <a:hlinkClick r:id="rId17"/>
-                                  </pic:cNvPr>
-                                  <pic:cNvPicPr/>
-                                </pic:nvPicPr>
-                                <pic:blipFill>
-                                  <a:blip r:embed="rId18"/>
-                                  <a:stretch>
-                                    <a:fillRect/>
-                                  </a:stretch>
-                                </pic:blipFill>
-                                <pic:spPr>
-                                  <a:xfrm>
-                                    <a:off x="0" y="0"/>
-                                    <a:ext cx="197485" cy="197485"/>
-                                  </a:xfrm>
-                                  <a:prstGeom prst="rect">
-                                    <a:avLst/>
-                                  </a:prstGeom>
-                                </pic:spPr>
-                              </pic:pic>
-                            </a:graphicData>
-                          </a:graphic>
-                        </wp:inline>
-                      </w:drawing>
-                    </w:r>
-                    <w:r>
-                      <w:rPr>
-                        <w:sz w:val="19"/>
-                        <w:szCs w:val="19"/>
-                      </w:rPr>
-                      <w:t xml:space="preserve">   </w:t>
-                    </w:r>
-                    <w:r>
-                      <w:rPr>
-                        <w:noProof/>
-                        <w:sz w:val="20"/>
-                        <w:szCs w:val="20"/>
-                      </w:rPr>
-                      <w:drawing>
-                        <wp:inline distT="0" distB="0" distL="0" distR="0" wp14:anchorId="364F5A5A" wp14:editId="1D49FCC6">
-                          <wp:extent cx="200025" cy="200025"/>
-                          <wp:effectExtent l="0" t="0" r="9525" b="9525"/>
-                          <wp:docPr id="79" name="Picture 79" title="Software University @ SlideShare">
-                            <a:hlinkClick xmlns:a="http://schemas.openxmlformats.org/drawingml/2006/main" r:id="rId19"/>
-                          </wp:docPr>
-                          <wp:cNvGraphicFramePr/>
-                          <a:graphic xmlns:a="http://schemas.openxmlformats.org/drawingml/2006/main">
-                            <a:graphicData uri="http://schemas.openxmlformats.org/drawingml/2006/picture">
-                              <pic:pic xmlns:pic="http://schemas.openxmlformats.org/drawingml/2006/picture">
-                                <pic:nvPicPr>
-                                  <pic:cNvPr id="101" name="Picture 99" title="Software University @ SlideShare">
-                                    <a:hlinkClick r:id="rId19"/>
-                                  </pic:cNvPr>
-                                  <pic:cNvPicPr/>
-                                </pic:nvPicPr>
-                                <pic:blipFill>
-                                  <a:blip r:embed="rId20"/>
-                                  <a:stretch>
-                                    <a:fillRect/>
-                                  </a:stretch>
-                                </pic:blipFill>
-                                <pic:spPr>
-                                  <a:xfrm>
-                                    <a:off x="0" y="0"/>
-                                    <a:ext cx="197485" cy="197485"/>
-                                  </a:xfrm>
-                                  <a:prstGeom prst="rect">
-                                    <a:avLst/>
-                                  </a:prstGeom>
-                                </pic:spPr>
-                              </pic:pic>
-                            </a:graphicData>
-                          </a:graphic>
-                        </wp:inline>
-                      </w:drawing>
-                    </w:r>
-                    <w:r>
-                      <w:rPr>
-                        <w:sz w:val="19"/>
-                        <w:szCs w:val="19"/>
-                      </w:rPr>
-                      <w:t xml:space="preserve">   </w:t>
-                    </w:r>
-                    <w:r>
-                      <w:rPr>
-                        <w:noProof/>
-                        <w:sz w:val="20"/>
-                        <w:szCs w:val="20"/>
-                      </w:rPr>
-                      <w:drawing>
-                        <wp:inline distT="0" distB="0" distL="0" distR="0" wp14:anchorId="3A72F5BF" wp14:editId="674A749B">
-                          <wp:extent cx="200025" cy="200025"/>
-                          <wp:effectExtent l="0" t="0" r="9525" b="9525"/>
-                          <wp:docPr id="80" name="Picture 80" title="Software University @ GitHub">
-                            <a:hlinkClick xmlns:a="http://schemas.openxmlformats.org/drawingml/2006/main" r:id="rId21"/>
-                          </wp:docPr>
-                          <wp:cNvGraphicFramePr/>
-                          <a:graphic xmlns:a="http://schemas.openxmlformats.org/drawingml/2006/main">
-                            <a:graphicData uri="http://schemas.openxmlformats.org/drawingml/2006/picture">
-                              <pic:pic xmlns:pic="http://schemas.openxmlformats.org/drawingml/2006/picture">
-                                <pic:nvPicPr>
-                                  <pic:cNvPr id="102" name="Picture 35" title="Software University @ GitHub">
-                                    <a:hlinkClick r:id="rId21"/>
-                                  </pic:cNvPr>
-                                  <pic:cNvPicPr/>
-                                </pic:nvPicPr>
-                                <pic:blipFill>
-                                  <a:blip r:embed="rId22"/>
-                                  <a:stretch>
-                                    <a:fillRect/>
-                                  </a:stretch>
-                                </pic:blipFill>
-                                <pic:spPr>
-                                  <a:xfrm>
-                                    <a:off x="0" y="0"/>
-                                    <a:ext cx="197485" cy="197485"/>
-                                  </a:xfrm>
-                                  <a:prstGeom prst="rect">
-                                    <a:avLst/>
-                                  </a:prstGeom>
-                                </pic:spPr>
-                              </pic:pic>
-                            </a:graphicData>
-                          </a:graphic>
-                        </wp:inline>
-                      </w:drawing>
-                    </w:r>
-                    <w:r>
-                      <w:rPr>
-                        <w:sz w:val="19"/>
-                        <w:szCs w:val="19"/>
-                      </w:rPr>
-                      <w:t xml:space="preserve">   </w:t>
-                    </w:r>
-                    <w:r>
-                      <w:rPr>
-                        <w:noProof/>
-                        <w:sz w:val="20"/>
-                        <w:szCs w:val="20"/>
-                      </w:rPr>
-                      <w:drawing>
-                        <wp:inline distT="0" distB="0" distL="0" distR="0" wp14:anchorId="2E683E71" wp14:editId="7030509C">
-                          <wp:extent cx="200025" cy="200025"/>
-                          <wp:effectExtent l="0" t="0" r="9525" b="9525"/>
-                          <wp:docPr id="81" name="Picture 81" title="Software University: Email Us">
-                            <a:hlinkClick xmlns:a="http://schemas.openxmlformats.org/drawingml/2006/main" r:id="rId23"/>
-                          </wp:docPr>
-                          <wp:cNvGraphicFramePr/>
-                          <a:graphic xmlns:a="http://schemas.openxmlformats.org/drawingml/2006/main">
-                            <a:graphicData uri="http://schemas.openxmlformats.org/drawingml/2006/picture">
-                              <pic:pic xmlns:pic="http://schemas.openxmlformats.org/drawingml/2006/picture">
-                                <pic:nvPicPr>
-                                  <pic:cNvPr id="103" name="Picture 85" title="Software University: Email Us">
-                                    <a:hlinkClick r:id="rId23"/>
-                                  </pic:cNvPr>
-                                  <pic:cNvPicPr/>
-                                </pic:nvPicPr>
-                                <pic:blipFill>
-                                  <a:blip r:embed="rId24"/>
-                                  <a:stretch>
-                                    <a:fillRect/>
-                                  </a:stretch>
-                                </pic:blipFill>
-                                <pic:spPr>
-                                  <a:xfrm>
-                                    <a:off x="0" y="0"/>
-                                    <a:ext cx="197485" cy="197485"/>
-                                  </a:xfrm>
-                                  <a:prstGeom prst="rect">
-                                    <a:avLst/>
-                                  </a:prstGeom>
-                                </pic:spPr>
-                              </pic:pic>
-                            </a:graphicData>
-                          </a:graphic>
-                        </wp:inline>
-                      </w:drawing>
-                    </w:r>
-                  </w:p>
-                </w:txbxContent>
-              </v:textbox>
-            </v:shape>
-          </w:pict>
-        </mc:Fallback>
-      </mc:AlternateContent>
+      <w:pict>
+        <v:shape id="Text Box 17" o:spid="_x0000_s4097" type="#_x0000_t202" style="position:absolute;margin-left:124.4pt;margin-top:6.7pt;width:396.3pt;height:40.45pt;z-index:251663360;visibility:visible" o:gfxdata="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" filled="f" stroked="f">
+          <v:textbox inset=".5mm,1.2mm,.5mm,.5mm">
+            <w:txbxContent>
+              <w:p>
+                <w:pPr>
+                  <w:spacing w:before="40" w:after="50" w:line="240" w:lineRule="auto"/>
+                  <w:rPr>
+                    <w:sz w:val="19"/>
+                    <w:szCs w:val="19"/>
+                  </w:rPr>
+                </w:pPr>
+                <w:r>
+                  <w:rPr>
+                    <w:sz w:val="19"/>
+                    <w:szCs w:val="19"/>
+                  </w:rPr>
+                  <w:t>© Software University Foundation (</w:t>
+                </w:r>
+                <w:hyperlink r:id="rId4" w:history="1">
+                  <w:r>
+                    <w:rPr>
+                      <w:rStyle w:val="Hyperlink"/>
+                      <w:sz w:val="19"/>
+                      <w:szCs w:val="19"/>
+                    </w:rPr>
+                    <w:t>softuni.org</w:t>
+                  </w:r>
+                </w:hyperlink>
+                <w:r>
+                  <w:rPr>
+                    <w:sz w:val="19"/>
+                    <w:szCs w:val="19"/>
+                  </w:rPr>
+                  <w:t xml:space="preserve">). This work </w:t>
+                </w:r>
+                <w:r>
+                  <w:rPr>
+                    <w:noProof/>
+                    <w:sz w:val="19"/>
+                    <w:szCs w:val="19"/>
+                  </w:rPr>
+                  <w:t>is licensed</w:t>
+                </w:r>
+                <w:r>
+                  <w:rPr>
+                    <w:sz w:val="19"/>
+                    <w:szCs w:val="19"/>
+                  </w:rPr>
+                  <w:t xml:space="preserve"> under the </w:t>
+                </w:r>
+                <w:hyperlink r:id="rId5" w:history="1">
+                  <w:r>
+                    <w:rPr>
+                      <w:rStyle w:val="Hyperlink"/>
+                      <w:sz w:val="19"/>
+                      <w:szCs w:val="19"/>
+                    </w:rPr>
+                    <w:t>CC-BY-NC-SA</w:t>
+                  </w:r>
+                </w:hyperlink>
+                <w:r>
+                  <w:rPr>
+                    <w:sz w:val="19"/>
+                    <w:szCs w:val="19"/>
+                  </w:rPr>
+                  <w:t xml:space="preserve"> license.</w:t>
+                </w:r>
+              </w:p>
+              <w:p>
+                <w:pPr>
+                  <w:spacing w:after="0" w:line="240" w:lineRule="auto"/>
+                  <w:ind w:left="567" w:firstLine="340"/>
+                  <w:rPr>
+                    <w:sz w:val="19"/>
+                    <w:szCs w:val="19"/>
+                  </w:rPr>
+                </w:pPr>
+                <w:r>
+                  <w:rPr>
+                    <w:noProof/>
+                    <w:sz w:val="20"/>
+                    <w:szCs w:val="20"/>
+                    <w:lang w:val="bg-BG" w:eastAsia="bg-BG"/>
+                  </w:rPr>
+                  <w:drawing>
+                    <wp:inline distT="0" distB="0" distL="0" distR="0">
+                      <wp:extent cx="200025" cy="200025"/>
+                      <wp:effectExtent l="0" t="0" r="9525" b="9525"/>
+                      <wp:docPr id="72" name="Picture 72">
+                        <a:hlinkClick xmlns:a="http://schemas.openxmlformats.org/drawingml/2006/main" r:id="rId6"/>
+                      </wp:docPr>
+                      <wp:cNvGraphicFramePr/>
+                      <a:graphic xmlns:a="http://schemas.openxmlformats.org/drawingml/2006/main">
+                        <a:graphicData uri="http://schemas.openxmlformats.org/drawingml/2006/picture">
+                          <pic:pic xmlns:pic="http://schemas.openxmlformats.org/drawingml/2006/picture">
+                            <pic:nvPicPr>
+                              <pic:cNvPr id="93" name="Picture 3">
+                                <a:hlinkClick r:id="rId6"/>
+                              </pic:cNvPr>
+                              <pic:cNvPicPr/>
+                            </pic:nvPicPr>
+                            <pic:blipFill>
+                              <a:blip r:embed="rId7"/>
+                              <a:stretch>
+                                <a:fillRect/>
+                              </a:stretch>
+                            </pic:blipFill>
+                            <pic:spPr>
+                              <a:xfrm>
+                                <a:off x="0" y="0"/>
+                                <a:ext cx="197485" cy="197485"/>
+                              </a:xfrm>
+                              <a:prstGeom prst="rect">
+                                <a:avLst/>
+                              </a:prstGeom>
+                            </pic:spPr>
+                          </pic:pic>
+                        </a:graphicData>
+                      </a:graphic>
+                    </wp:inline>
+                  </w:drawing>
+                </w:r>
+                <w:r>
+                  <w:rPr>
+                    <w:sz w:val="19"/>
+                    <w:szCs w:val="19"/>
+                  </w:rPr>
+                  <w:t xml:space="preserve">   </w:t>
+                </w:r>
+                <w:r>
+                  <w:rPr>
+                    <w:noProof/>
+                    <w:sz w:val="20"/>
+                    <w:szCs w:val="20"/>
+                    <w:lang w:val="bg-BG" w:eastAsia="bg-BG"/>
+                  </w:rPr>
+                  <w:drawing>
+                    <wp:inline distT="0" distB="0" distL="0" distR="0">
+                      <wp:extent cx="200025" cy="200025"/>
+                      <wp:effectExtent l="0" t="0" r="9525" b="9525"/>
+                      <wp:docPr id="73" name="Picture 73">
+                        <a:hlinkClick xmlns:a="http://schemas.openxmlformats.org/drawingml/2006/main" r:id="rId1"/>
+                      </wp:docPr>
+                      <wp:cNvGraphicFramePr/>
+                      <a:graphic xmlns:a="http://schemas.openxmlformats.org/drawingml/2006/main">
+                        <a:graphicData uri="http://schemas.openxmlformats.org/drawingml/2006/picture">
+                          <pic:pic xmlns:pic="http://schemas.openxmlformats.org/drawingml/2006/picture">
+                            <pic:nvPicPr>
+                              <pic:cNvPr id="94" name="Picture 4">
+                                <a:hlinkClick r:id="rId1"/>
+                              </pic:cNvPr>
+                              <pic:cNvPicPr/>
+                            </pic:nvPicPr>
+                            <pic:blipFill>
+                              <a:blip r:embed="rId8"/>
+                              <a:stretch>
+                                <a:fillRect/>
+                              </a:stretch>
+                            </pic:blipFill>
+                            <pic:spPr>
+                              <a:xfrm>
+                                <a:off x="0" y="0"/>
+                                <a:ext cx="197485" cy="197485"/>
+                              </a:xfrm>
+                              <a:prstGeom prst="rect">
+                                <a:avLst/>
+                              </a:prstGeom>
+                            </pic:spPr>
+                          </pic:pic>
+                        </a:graphicData>
+                      </a:graphic>
+                    </wp:inline>
+                  </w:drawing>
+                </w:r>
+                <w:r>
+                  <w:rPr>
+                    <w:sz w:val="19"/>
+                    <w:szCs w:val="19"/>
+                  </w:rPr>
+                  <w:t xml:space="preserve">   </w:t>
+                </w:r>
+                <w:r>
+                  <w:rPr>
+                    <w:noProof/>
+                    <w:sz w:val="20"/>
+                    <w:szCs w:val="20"/>
+                    <w:lang w:val="bg-BG" w:eastAsia="bg-BG"/>
+                  </w:rPr>
+                  <w:drawing>
+                    <wp:inline distT="0" distB="0" distL="0" distR="0">
+                      <wp:extent cx="200025" cy="200025"/>
+                      <wp:effectExtent l="0" t="0" r="9525" b="9525"/>
+                      <wp:docPr id="74" name="Picture 74">
+                        <a:hlinkClick xmlns:a="http://schemas.openxmlformats.org/drawingml/2006/main" r:id="rId9"/>
+                      </wp:docPr>
+                      <wp:cNvGraphicFramePr/>
+                      <a:graphic xmlns:a="http://schemas.openxmlformats.org/drawingml/2006/main">
+                        <a:graphicData uri="http://schemas.openxmlformats.org/drawingml/2006/picture">
+                          <pic:pic xmlns:pic="http://schemas.openxmlformats.org/drawingml/2006/picture">
+                            <pic:nvPicPr>
+                              <pic:cNvPr id="95" name="Picture 11">
+                                <a:hlinkClick r:id="rId9"/>
+                              </pic:cNvPr>
+                              <pic:cNvPicPr/>
+                            </pic:nvPicPr>
+                            <pic:blipFill>
+                              <a:blip r:embed="rId10"/>
+                              <a:stretch>
+                                <a:fillRect/>
+                              </a:stretch>
+                            </pic:blipFill>
+                            <pic:spPr>
+                              <a:xfrm>
+                                <a:off x="0" y="0"/>
+                                <a:ext cx="197485" cy="197485"/>
+                              </a:xfrm>
+                              <a:prstGeom prst="rect">
+                                <a:avLst/>
+                              </a:prstGeom>
+                            </pic:spPr>
+                          </pic:pic>
+                        </a:graphicData>
+                      </a:graphic>
+                    </wp:inline>
+                  </w:drawing>
+                </w:r>
+                <w:r>
+                  <w:rPr>
+                    <w:sz w:val="19"/>
+                    <w:szCs w:val="19"/>
+                  </w:rPr>
+                  <w:t xml:space="preserve">   </w:t>
+                </w:r>
+                <w:r>
+                  <w:rPr>
+                    <w:noProof/>
+                    <w:sz w:val="20"/>
+                    <w:szCs w:val="20"/>
+                    <w:lang w:val="bg-BG" w:eastAsia="bg-BG"/>
+                  </w:rPr>
+                  <w:drawing>
+                    <wp:inline distT="0" distB="0" distL="0" distR="0">
+                      <wp:extent cx="200025" cy="200025"/>
+                      <wp:effectExtent l="0" t="0" r="9525" b="9525"/>
+                      <wp:docPr id="75" name="Picture 75">
+                        <a:hlinkClick xmlns:a="http://schemas.openxmlformats.org/drawingml/2006/main" r:id="rId11"/>
+                      </wp:docPr>
+                      <wp:cNvGraphicFramePr/>
+                      <a:graphic xmlns:a="http://schemas.openxmlformats.org/drawingml/2006/main">
+                        <a:graphicData uri="http://schemas.openxmlformats.org/drawingml/2006/picture">
+                          <pic:pic xmlns:pic="http://schemas.openxmlformats.org/drawingml/2006/picture">
+                            <pic:nvPicPr>
+                              <pic:cNvPr id="96" name="Picture 16">
+                                <a:hlinkClick r:id="rId11"/>
+                              </pic:cNvPr>
+                              <pic:cNvPicPr/>
+                            </pic:nvPicPr>
+                            <pic:blipFill>
+                              <a:blip r:embed="rId12"/>
+                              <a:stretch>
+                                <a:fillRect/>
+                              </a:stretch>
+                            </pic:blipFill>
+                            <pic:spPr>
+                              <a:xfrm>
+                                <a:off x="0" y="0"/>
+                                <a:ext cx="197485" cy="197485"/>
+                              </a:xfrm>
+                              <a:prstGeom prst="rect">
+                                <a:avLst/>
+                              </a:prstGeom>
+                            </pic:spPr>
+                          </pic:pic>
+                        </a:graphicData>
+                      </a:graphic>
+                    </wp:inline>
+                  </w:drawing>
+                </w:r>
+                <w:r>
+                  <w:rPr>
+                    <w:sz w:val="19"/>
+                    <w:szCs w:val="19"/>
+                  </w:rPr>
+                  <w:t xml:space="preserve">   </w:t>
+                </w:r>
+                <w:r>
+                  <w:rPr>
+                    <w:noProof/>
+                    <w:sz w:val="20"/>
+                    <w:szCs w:val="20"/>
+                    <w:lang w:val="bg-BG" w:eastAsia="bg-BG"/>
+                  </w:rPr>
+                  <w:drawing>
+                    <wp:inline distT="0" distB="0" distL="0" distR="0">
+                      <wp:extent cx="200025" cy="200025"/>
+                      <wp:effectExtent l="0" t="0" r="9525" b="9525"/>
+                      <wp:docPr id="76" name="Picture 76">
+                        <a:hlinkClick xmlns:a="http://schemas.openxmlformats.org/drawingml/2006/main" r:id="rId13"/>
+                      </wp:docPr>
+                      <wp:cNvGraphicFramePr/>
+                      <a:graphic xmlns:a="http://schemas.openxmlformats.org/drawingml/2006/main">
+                        <a:graphicData uri="http://schemas.openxmlformats.org/drawingml/2006/picture">
+                          <pic:pic xmlns:pic="http://schemas.openxmlformats.org/drawingml/2006/picture">
+                            <pic:nvPicPr>
+                              <pic:cNvPr id="97" name="Picture 23">
+                                <a:hlinkClick r:id="rId13"/>
+                              </pic:cNvPr>
+                              <pic:cNvPicPr/>
+                            </pic:nvPicPr>
+                            <pic:blipFill>
+                              <a:blip r:embed="rId14"/>
+                              <a:stretch>
+                                <a:fillRect/>
+                              </a:stretch>
+                            </pic:blipFill>
+                            <pic:spPr>
+                              <a:xfrm>
+                                <a:off x="0" y="0"/>
+                                <a:ext cx="197485" cy="197485"/>
+                              </a:xfrm>
+                              <a:prstGeom prst="rect">
+                                <a:avLst/>
+                              </a:prstGeom>
+                            </pic:spPr>
+                          </pic:pic>
+                        </a:graphicData>
+                      </a:graphic>
+                    </wp:inline>
+                  </w:drawing>
+                </w:r>
+                <w:r>
+                  <w:rPr>
+                    <w:sz w:val="19"/>
+                    <w:szCs w:val="19"/>
+                  </w:rPr>
+                  <w:t xml:space="preserve">   </w:t>
+                </w:r>
+                <w:r>
+                  <w:rPr>
+                    <w:noProof/>
+                    <w:sz w:val="20"/>
+                    <w:szCs w:val="20"/>
+                    <w:lang w:val="bg-BG" w:eastAsia="bg-BG"/>
+                  </w:rPr>
+                  <w:drawing>
+                    <wp:inline distT="0" distB="0" distL="0" distR="0">
+                      <wp:extent cx="200025" cy="200025"/>
+                      <wp:effectExtent l="0" t="0" r="9525" b="9525"/>
+                      <wp:docPr id="77" name="Picture 77">
+                        <a:hlinkClick xmlns:a="http://schemas.openxmlformats.org/drawingml/2006/main" r:id="rId15"/>
+                      </wp:docPr>
+                      <wp:cNvGraphicFramePr/>
+                      <a:graphic xmlns:a="http://schemas.openxmlformats.org/drawingml/2006/main">
+                        <a:graphicData uri="http://schemas.openxmlformats.org/drawingml/2006/picture">
+                          <pic:pic xmlns:pic="http://schemas.openxmlformats.org/drawingml/2006/picture">
+                            <pic:nvPicPr>
+                              <pic:cNvPr id="98" name="Picture 25">
+                                <a:hlinkClick r:id="rId15"/>
+                              </pic:cNvPr>
+                              <pic:cNvPicPr/>
+                            </pic:nvPicPr>
+                            <pic:blipFill>
+                              <a:blip r:embed="rId16"/>
+                              <a:stretch>
+                                <a:fillRect/>
+                              </a:stretch>
+                            </pic:blipFill>
+                            <pic:spPr>
+                              <a:xfrm>
+                                <a:off x="0" y="0"/>
+                                <a:ext cx="197485" cy="197485"/>
+                              </a:xfrm>
+                              <a:prstGeom prst="rect">
+                                <a:avLst/>
+                              </a:prstGeom>
+                            </pic:spPr>
+                          </pic:pic>
+                        </a:graphicData>
+                      </a:graphic>
+                    </wp:inline>
+                  </w:drawing>
+                </w:r>
+                <w:r>
+                  <w:rPr>
+                    <w:sz w:val="19"/>
+                    <w:szCs w:val="19"/>
+                  </w:rPr>
+                  <w:t xml:space="preserve">   </w:t>
+                </w:r>
+                <w:r>
+                  <w:rPr>
+                    <w:noProof/>
+                    <w:sz w:val="20"/>
+                    <w:szCs w:val="20"/>
+                    <w:lang w:val="bg-BG" w:eastAsia="bg-BG"/>
+                  </w:rPr>
+                  <w:drawing>
+                    <wp:inline distT="0" distB="0" distL="0" distR="0">
+                      <wp:extent cx="200025" cy="200025"/>
+                      <wp:effectExtent l="0" t="0" r="9525" b="9525"/>
+                      <wp:docPr id="78" name="Picture 78">
+                        <a:hlinkClick xmlns:a="http://schemas.openxmlformats.org/drawingml/2006/main" r:id="rId17"/>
+                      </wp:docPr>
+                      <wp:cNvGraphicFramePr/>
+                      <a:graphic xmlns:a="http://schemas.openxmlformats.org/drawingml/2006/main">
+                        <a:graphicData uri="http://schemas.openxmlformats.org/drawingml/2006/picture">
+                          <pic:pic xmlns:pic="http://schemas.openxmlformats.org/drawingml/2006/picture">
+                            <pic:nvPicPr>
+                              <pic:cNvPr id="99" name="Picture 27">
+                                <a:hlinkClick r:id="rId17"/>
+                              </pic:cNvPr>
+                              <pic:cNvPicPr/>
+                            </pic:nvPicPr>
+                            <pic:blipFill>
+                              <a:blip r:embed="rId18"/>
+                              <a:stretch>
+                                <a:fillRect/>
+                              </a:stretch>
+                            </pic:blipFill>
+                            <pic:spPr>
+                              <a:xfrm>
+                                <a:off x="0" y="0"/>
+                                <a:ext cx="197485" cy="197485"/>
+                              </a:xfrm>
+                              <a:prstGeom prst="rect">
+                                <a:avLst/>
+                              </a:prstGeom>
+                            </pic:spPr>
+                          </pic:pic>
+                        </a:graphicData>
+                      </a:graphic>
+                    </wp:inline>
+                  </w:drawing>
+                </w:r>
+                <w:r>
+                  <w:rPr>
+                    <w:sz w:val="19"/>
+                    <w:szCs w:val="19"/>
+                  </w:rPr>
+                  <w:t xml:space="preserve">   </w:t>
+                </w:r>
+                <w:r>
+                  <w:rPr>
+                    <w:noProof/>
+                    <w:sz w:val="20"/>
+                    <w:szCs w:val="20"/>
+                    <w:lang w:val="bg-BG" w:eastAsia="bg-BG"/>
+                  </w:rPr>
+                  <w:drawing>
+                    <wp:inline distT="0" distB="0" distL="0" distR="0">
+                      <wp:extent cx="200025" cy="200025"/>
+                      <wp:effectExtent l="0" t="0" r="9525" b="9525"/>
+                      <wp:docPr id="79" name="Picture 79">
+                        <a:hlinkClick xmlns:a="http://schemas.openxmlformats.org/drawingml/2006/main" r:id="rId19"/>
+                      </wp:docPr>
+                      <wp:cNvGraphicFramePr/>
+                      <a:graphic xmlns:a="http://schemas.openxmlformats.org/drawingml/2006/main">
+                        <a:graphicData uri="http://schemas.openxmlformats.org/drawingml/2006/picture">
+                          <pic:pic xmlns:pic="http://schemas.openxmlformats.org/drawingml/2006/picture">
+                            <pic:nvPicPr>
+                              <pic:cNvPr id="101" name="Picture 99">
+                                <a:hlinkClick r:id="rId19"/>
+                              </pic:cNvPr>
+                              <pic:cNvPicPr/>
+                            </pic:nvPicPr>
+                            <pic:blipFill>
+                              <a:blip r:embed="rId20"/>
+                              <a:stretch>
+                                <a:fillRect/>
+                              </a:stretch>
+                            </pic:blipFill>
+                            <pic:spPr>
+                              <a:xfrm>
+                                <a:off x="0" y="0"/>
+                                <a:ext cx="197485" cy="197485"/>
+                              </a:xfrm>
+                              <a:prstGeom prst="rect">
+                                <a:avLst/>
+                              </a:prstGeom>
+                            </pic:spPr>
+                          </pic:pic>
+                        </a:graphicData>
+                      </a:graphic>
+                    </wp:inline>
+                  </w:drawing>
+                </w:r>
+                <w:r>
+                  <w:rPr>
+                    <w:sz w:val="19"/>
+                    <w:szCs w:val="19"/>
+                  </w:rPr>
+                  <w:t xml:space="preserve">   </w:t>
+                </w:r>
+                <w:r>
+                  <w:rPr>
+                    <w:noProof/>
+                    <w:sz w:val="20"/>
+                    <w:szCs w:val="20"/>
+                    <w:lang w:val="bg-BG" w:eastAsia="bg-BG"/>
+                  </w:rPr>
+                  <w:drawing>
+                    <wp:inline distT="0" distB="0" distL="0" distR="0">
+                      <wp:extent cx="200025" cy="200025"/>
+                      <wp:effectExtent l="0" t="0" r="9525" b="9525"/>
+                      <wp:docPr id="80" name="Picture 80">
+                        <a:hlinkClick xmlns:a="http://schemas.openxmlformats.org/drawingml/2006/main" r:id="rId21"/>
+                      </wp:docPr>
+                      <wp:cNvGraphicFramePr/>
+                      <a:graphic xmlns:a="http://schemas.openxmlformats.org/drawingml/2006/main">
+                        <a:graphicData uri="http://schemas.openxmlformats.org/drawingml/2006/picture">
+                          <pic:pic xmlns:pic="http://schemas.openxmlformats.org/drawingml/2006/picture">
+                            <pic:nvPicPr>
+                              <pic:cNvPr id="102" name="Picture 35">
+                                <a:hlinkClick r:id="rId21"/>
+                              </pic:cNvPr>
+                              <pic:cNvPicPr/>
+                            </pic:nvPicPr>
+                            <pic:blipFill>
+                              <a:blip r:embed="rId22"/>
+                              <a:stretch>
+                                <a:fillRect/>
+                              </a:stretch>
+                            </pic:blipFill>
+                            <pic:spPr>
+                              <a:xfrm>
+                                <a:off x="0" y="0"/>
+                                <a:ext cx="197485" cy="197485"/>
+                              </a:xfrm>
+                              <a:prstGeom prst="rect">
+                                <a:avLst/>
+                              </a:prstGeom>
+                            </pic:spPr>
+                          </pic:pic>
+                        </a:graphicData>
+                      </a:graphic>
+                    </wp:inline>
+                  </w:drawing>
+                </w:r>
+                <w:r>
+                  <w:rPr>
+                    <w:sz w:val="19"/>
+                    <w:szCs w:val="19"/>
+                  </w:rPr>
+                  <w:t xml:space="preserve">   </w:t>
+                </w:r>
+                <w:r>
+                  <w:rPr>
+                    <w:noProof/>
+                    <w:sz w:val="20"/>
+                    <w:szCs w:val="20"/>
+                    <w:lang w:val="bg-BG" w:eastAsia="bg-BG"/>
+                  </w:rPr>
+                  <w:drawing>
+                    <wp:inline distT="0" distB="0" distL="0" distR="0">
+                      <wp:extent cx="200025" cy="200025"/>
+                      <wp:effectExtent l="0" t="0" r="9525" b="9525"/>
+                      <wp:docPr id="81" name="Picture 81">
+                        <a:hlinkClick xmlns:a="http://schemas.openxmlformats.org/drawingml/2006/main" r:id="rId23"/>
+                      </wp:docPr>
+                      <wp:cNvGraphicFramePr/>
+                      <a:graphic xmlns:a="http://schemas.openxmlformats.org/drawingml/2006/main">
+                        <a:graphicData uri="http://schemas.openxmlformats.org/drawingml/2006/picture">
+                          <pic:pic xmlns:pic="http://schemas.openxmlformats.org/drawingml/2006/picture">
+                            <pic:nvPicPr>
+                              <pic:cNvPr id="103" name="Picture 85">
+                                <a:hlinkClick r:id="rId23"/>
+                              </pic:cNvPr>
+                              <pic:cNvPicPr/>
+                            </pic:nvPicPr>
+                            <pic:blipFill>
+                              <a:blip r:embed="rId24"/>
+                              <a:stretch>
+                                <a:fillRect/>
+                              </a:stretch>
+                            </pic:blipFill>
+                            <pic:spPr>
+                              <a:xfrm>
+                                <a:off x="0" y="0"/>
+                                <a:ext cx="197485" cy="197485"/>
+                              </a:xfrm>
+                              <a:prstGeom prst="rect">
+                                <a:avLst/>
+                              </a:prstGeom>
+                            </pic:spPr>
+                          </pic:pic>
+                        </a:graphicData>
+                      </a:graphic>
+                    </wp:inline>
+                  </w:drawing>
+                </w:r>
+              </w:p>
+            </w:txbxContent>
+          </v:textbox>
+        </v:shape>
+      </w:pict>
     </w:r>
   </w:p>
 </w:ftr>
 </file>
 
 <file path=word/footnotes.xml><?xml version="1.0" encoding="utf-8"?>
-<w:footnotes xmlns:wpc="http://schemas.microsoft.com/office/word/2010/wordprocessingCanvas" xmlns:cx="http://schemas.microsoft.com/office/drawing/2014/chartex" xmlns:cx1="http://schemas.microsoft.com/office/drawing/2015/9/8/chartex" xmlns:mc="http://schemas.openxmlformats.org/markup-compatibility/2006" xmlns:o="urn:schemas-microsoft-com:office:office" xmlns:r="http://schemas.openxmlformats.org/officeDocument/2006/relationships" xmlns:m="http://schemas.openxmlformats.org/officeDocument/2006/math" xmlns:v="urn:schemas-microsoft-com:vml" xmlns:wp14="http://schemas.microsoft.com/office/word/2010/wordprocessingDrawing" xmlns:wp="http://schemas.openxmlformats.org/drawingml/2006/wordprocessingDrawing" xmlns:w10="urn:schemas-microsoft-com:office:word" xmlns:w="http://schemas.openxmlformats.org/wordprocessingml/2006/main" xmlns:w14="http://schemas.microsoft.com/office/word/2010/wordml" xmlns:w15="http://schemas.microsoft.com/office/word/2012/wordml" xmlns:w16se="http://schemas.microsoft.com/office/word/2015/wordml/symex" xmlns:wpg="http://schemas.microsoft.com/office/word/2010/wordprocessingGroup" xmlns:wpi="http://schemas.microsoft.com/office/word/2010/wordprocessingInk" xmlns:wne="http://schemas.microsoft.com/office/word/2006/wordml" xmlns:wps="http://schemas.microsoft.com/office/word/2010/wordprocessingShape" mc:Ignorable="w14 w15 w16se wp14">
+<w:footnotes xmlns:ve="http://schemas.openxmlformats.org/markup-compatibility/2006" xmlns:o="urn:schemas-microsoft-com:office:office" xmlns:r="http://schemas.openxmlformats.org/officeDocument/2006/relationships" xmlns:m="http://schemas.openxmlformats.org/officeDocument/2006/math" xmlns:v="urn:schemas-microsoft-com:vml" xmlns:wp="http://schemas.openxmlformats.org/drawingml/2006/wordprocessingDrawing" xmlns:w10="urn:schemas-microsoft-com:office:word" xmlns:w="http://schemas.openxmlformats.org/wordprocessingml/2006/main" xmlns:wne="http://schemas.microsoft.com/office/word/2006/wordml">
   <w:footnote w:type="separator" w:id="-1">
     <w:p>
       <w:pPr>
@@ -3279,7 +2206,7 @@
 </file>
 
 <file path=word/header1.xml><?xml version="1.0" encoding="utf-8"?>
-<w:hdr xmlns:wpc="http://schemas.microsoft.com/office/word/2010/wordprocessingCanvas" xmlns:cx="http://schemas.microsoft.com/office/drawing/2014/chartex" xmlns:cx1="http://schemas.microsoft.com/office/drawing/2015/9/8/chartex" xmlns:mc="http://schemas.openxmlformats.org/markup-compatibility/2006" xmlns:o="urn:schemas-microsoft-com:office:office" xmlns:r="http://schemas.openxmlformats.org/officeDocument/2006/relationships" xmlns:m="http://schemas.openxmlformats.org/officeDocument/2006/math" xmlns:v="urn:schemas-microsoft-com:vml" xmlns:wp14="http://schemas.microsoft.com/office/word/2010/wordprocessingDrawing" xmlns:wp="http://schemas.openxmlformats.org/drawingml/2006/wordprocessingDrawing" xmlns:w10="urn:schemas-microsoft-com:office:word" xmlns:w="http://schemas.openxmlformats.org/wordprocessingml/2006/main" xmlns:w14="http://schemas.microsoft.com/office/word/2010/wordml" xmlns:w15="http://schemas.microsoft.com/office/word/2012/wordml" xmlns:w16se="http://schemas.microsoft.com/office/word/2015/wordml/symex" xmlns:wpg="http://schemas.microsoft.com/office/word/2010/wordprocessingGroup" xmlns:wpi="http://schemas.microsoft.com/office/word/2010/wordprocessingInk" xmlns:wne="http://schemas.microsoft.com/office/word/2006/wordml" xmlns:wps="http://schemas.microsoft.com/office/word/2010/wordprocessingShape" mc:Ignorable="w14 w15 w16se wp14">
+<w:hdr xmlns:ve="http://schemas.openxmlformats.org/markup-compatibility/2006" xmlns:o="urn:schemas-microsoft-com:office:office" xmlns:r="http://schemas.openxmlformats.org/officeDocument/2006/relationships" xmlns:m="http://schemas.openxmlformats.org/officeDocument/2006/math" xmlns:v="urn:schemas-microsoft-com:vml" xmlns:wp="http://schemas.openxmlformats.org/drawingml/2006/wordprocessingDrawing" xmlns:w10="urn:schemas-microsoft-com:office:word" xmlns:w="http://schemas.openxmlformats.org/wordprocessingml/2006/main" xmlns:wne="http://schemas.microsoft.com/office/word/2006/wordml">
   <w:p>
     <w:pPr>
       <w:pStyle w:val="Header"/>
@@ -3290,8 +2217,8 @@
 </file>
 
 <file path=word/numbering.xml><?xml version="1.0" encoding="utf-8"?>
-<w:numbering xmlns:wpc="http://schemas.microsoft.com/office/word/2010/wordprocessingCanvas" xmlns:cx="http://schemas.microsoft.com/office/drawing/2014/chartex" xmlns:cx1="http://schemas.microsoft.com/office/drawing/2015/9/8/chartex" xmlns:mc="http://schemas.openxmlformats.org/markup-compatibility/2006" xmlns:o="urn:schemas-microsoft-com:office:office" xmlns:r="http://schemas.openxmlformats.org/officeDocument/2006/relationships" xmlns:m="http://schemas.openxmlformats.org/officeDocument/2006/math" xmlns:v="urn:schemas-microsoft-com:vml" xmlns:wp14="http://schemas.microsoft.com/office/word/2010/wordprocessingDrawing" xmlns:wp="http://schemas.openxmlformats.org/drawingml/2006/wordprocessingDrawing" xmlns:w10="urn:schemas-microsoft-com:office:word" xmlns:w="http://schemas.openxmlformats.org/wordprocessingml/2006/main" xmlns:w14="http://schemas.microsoft.com/office/word/2010/wordml" xmlns:w15="http://schemas.microsoft.com/office/word/2012/wordml" xmlns:w16se="http://schemas.microsoft.com/office/word/2015/wordml/symex" xmlns:wpg="http://schemas.microsoft.com/office/word/2010/wordprocessingGroup" xmlns:wpi="http://schemas.microsoft.com/office/word/2010/wordprocessingInk" xmlns:wne="http://schemas.microsoft.com/office/word/2006/wordml" xmlns:wps="http://schemas.microsoft.com/office/word/2010/wordprocessingShape" mc:Ignorable="w14 w15 w16se wp14">
-  <w:abstractNum w:abstractNumId="0" w15:restartNumberingAfterBreak="0">
+<w:numbering xmlns:ve="http://schemas.openxmlformats.org/markup-compatibility/2006" xmlns:o="urn:schemas-microsoft-com:office:office" xmlns:r="http://schemas.openxmlformats.org/officeDocument/2006/relationships" xmlns:m="http://schemas.openxmlformats.org/officeDocument/2006/math" xmlns:v="urn:schemas-microsoft-com:vml" xmlns:wp="http://schemas.openxmlformats.org/drawingml/2006/wordprocessingDrawing" xmlns:w10="urn:schemas-microsoft-com:office:word" xmlns:w="http://schemas.openxmlformats.org/wordprocessingml/2006/main" xmlns:wne="http://schemas.microsoft.com/office/word/2006/wordml">
+  <w:abstractNum w:abstractNumId="0">
     <w:nsid w:val="009D2C7E"/>
     <w:multiLevelType w:val="hybridMultilevel"/>
     <w:tmpl w:val="4C164682"/>
@@ -3404,7 +2331,7 @@
       </w:rPr>
     </w:lvl>
   </w:abstractNum>
-  <w:abstractNum w:abstractNumId="1" w15:restartNumberingAfterBreak="0">
+  <w:abstractNum w:abstractNumId="1">
     <w:nsid w:val="04A85120"/>
     <w:multiLevelType w:val="hybridMultilevel"/>
     <w:tmpl w:val="C1068FE2"/>
@@ -3517,7 +2444,7 @@
       </w:rPr>
     </w:lvl>
   </w:abstractNum>
-  <w:abstractNum w:abstractNumId="2" w15:restartNumberingAfterBreak="0">
+  <w:abstractNum w:abstractNumId="2">
     <w:nsid w:val="080307E3"/>
     <w:multiLevelType w:val="hybridMultilevel"/>
     <w:tmpl w:val="71C06E96"/>
@@ -3630,7 +2557,7 @@
       </w:rPr>
     </w:lvl>
   </w:abstractNum>
-  <w:abstractNum w:abstractNumId="3" w15:restartNumberingAfterBreak="0">
+  <w:abstractNum w:abstractNumId="3">
     <w:nsid w:val="13C23422"/>
     <w:multiLevelType w:val="hybridMultilevel"/>
     <w:tmpl w:val="896087F6"/>
@@ -3743,7 +2670,7 @@
       </w:rPr>
     </w:lvl>
   </w:abstractNum>
-  <w:abstractNum w:abstractNumId="4" w15:restartNumberingAfterBreak="0">
+  <w:abstractNum w:abstractNumId="4">
     <w:nsid w:val="2D776E58"/>
     <w:multiLevelType w:val="hybridMultilevel"/>
     <w:tmpl w:val="D6D0AC9A"/>
@@ -3856,7 +2783,7 @@
       </w:rPr>
     </w:lvl>
   </w:abstractNum>
-  <w:abstractNum w:abstractNumId="5" w15:restartNumberingAfterBreak="0">
+  <w:abstractNum w:abstractNumId="5">
     <w:nsid w:val="2F5D4B72"/>
     <w:multiLevelType w:val="hybridMultilevel"/>
     <w:tmpl w:val="2ABE08FE"/>
@@ -3969,7 +2896,7 @@
       </w:rPr>
     </w:lvl>
   </w:abstractNum>
-  <w:abstractNum w:abstractNumId="6" w15:restartNumberingAfterBreak="0">
+  <w:abstractNum w:abstractNumId="6">
     <w:nsid w:val="4D4D58ED"/>
     <w:multiLevelType w:val="hybridMultilevel"/>
     <w:tmpl w:val="7E367FA2"/>
@@ -4082,7 +3009,7 @@
       </w:rPr>
     </w:lvl>
   </w:abstractNum>
-  <w:abstractNum w:abstractNumId="7" w15:restartNumberingAfterBreak="0">
+  <w:abstractNum w:abstractNumId="7">
     <w:nsid w:val="500B69EE"/>
     <w:multiLevelType w:val="hybridMultilevel"/>
     <w:tmpl w:val="2C1EDC38"/>
@@ -4195,7 +3122,7 @@
       </w:rPr>
     </w:lvl>
   </w:abstractNum>
-  <w:abstractNum w:abstractNumId="8" w15:restartNumberingAfterBreak="0">
+  <w:abstractNum w:abstractNumId="8">
     <w:nsid w:val="5BC72366"/>
     <w:multiLevelType w:val="hybridMultilevel"/>
     <w:tmpl w:val="69D20924"/>
@@ -4284,7 +3211,7 @@
       </w:pPr>
     </w:lvl>
   </w:abstractNum>
-  <w:abstractNum w:abstractNumId="9" w15:restartNumberingAfterBreak="0">
+  <w:abstractNum w:abstractNumId="9">
     <w:nsid w:val="61A0058D"/>
     <w:multiLevelType w:val="hybridMultilevel"/>
     <w:tmpl w:val="3A680C5A"/>
@@ -4397,7 +3324,7 @@
       </w:rPr>
     </w:lvl>
   </w:abstractNum>
-  <w:abstractNum w:abstractNumId="10" w15:restartNumberingAfterBreak="0">
+  <w:abstractNum w:abstractNumId="10">
     <w:nsid w:val="6B2949B6"/>
     <w:multiLevelType w:val="hybridMultilevel"/>
     <w:tmpl w:val="3B627E68"/>
@@ -4510,7 +3437,7 @@
       </w:rPr>
     </w:lvl>
   </w:abstractNum>
-  <w:abstractNum w:abstractNumId="11" w15:restartNumberingAfterBreak="0">
+  <w:abstractNum w:abstractNumId="11">
     <w:nsid w:val="70E72CFF"/>
     <w:multiLevelType w:val="hybridMultilevel"/>
     <w:tmpl w:val="E95E8304"/>
@@ -4692,7 +3619,7 @@
 </file>
 
 <file path=word/styles.xml><?xml version="1.0" encoding="utf-8"?>
-<w:styles xmlns:mc="http://schemas.openxmlformats.org/markup-compatibility/2006" xmlns:r="http://schemas.openxmlformats.org/officeDocument/2006/relationships" xmlns:w="http://schemas.openxmlformats.org/wordprocessingml/2006/main" xmlns:w14="http://schemas.microsoft.com/office/word/2010/wordml" xmlns:w15="http://schemas.microsoft.com/office/word/2012/wordml" xmlns:w16se="http://schemas.microsoft.com/office/word/2015/wordml/symex" mc:Ignorable="w14 w15 w16se">
+<w:styles xmlns:r="http://schemas.openxmlformats.org/officeDocument/2006/relationships" xmlns:w="http://schemas.openxmlformats.org/wordprocessingml/2006/main">
   <w:docDefaults>
     <w:rPrDefault>
       <w:rPr>
@@ -4708,378 +3635,144 @@
       </w:pPr>
     </w:pPrDefault>
   </w:docDefaults>
-  <w:latentStyles w:defLockedState="0" w:defUIPriority="99" w:defSemiHidden="0" w:defUnhideWhenUsed="0" w:defQFormat="0" w:count="371">
-    <w:lsdException w:name="Normal" w:uiPriority="0" w:qFormat="1"/>
-    <w:lsdException w:name="heading 1" w:uiPriority="9" w:qFormat="1"/>
-    <w:lsdException w:name="heading 2" w:semiHidden="1" w:uiPriority="9" w:unhideWhenUsed="1" w:qFormat="1"/>
-    <w:lsdException w:name="heading 3" w:semiHidden="1" w:uiPriority="9" w:unhideWhenUsed="1" w:qFormat="1"/>
-    <w:lsdException w:name="heading 4" w:semiHidden="1" w:uiPriority="9" w:unhideWhenUsed="1" w:qFormat="1"/>
-    <w:lsdException w:name="heading 5" w:semiHidden="1" w:uiPriority="9" w:unhideWhenUsed="1" w:qFormat="1"/>
-    <w:lsdException w:name="heading 6" w:semiHidden="1" w:uiPriority="9" w:unhideWhenUsed="1" w:qFormat="1"/>
-    <w:lsdException w:name="heading 7" w:semiHidden="1" w:uiPriority="9" w:unhideWhenUsed="1" w:qFormat="1"/>
-    <w:lsdException w:name="heading 8" w:semiHidden="1" w:uiPriority="9" w:unhideWhenUsed="1" w:qFormat="1"/>
-    <w:lsdException w:name="heading 9" w:semiHidden="1" w:uiPriority="9" w:unhideWhenUsed="1" w:qFormat="1"/>
-    <w:lsdException w:name="index 1" w:semiHidden="1" w:unhideWhenUsed="1"/>
-    <w:lsdException w:name="index 2" w:semiHidden="1" w:unhideWhenUsed="1"/>
-    <w:lsdException w:name="index 3" w:semiHidden="1" w:unhideWhenUsed="1"/>
-    <w:lsdException w:name="index 4" w:semiHidden="1" w:unhideWhenUsed="1"/>
-    <w:lsdException w:name="index 5" w:semiHidden="1" w:unhideWhenUsed="1"/>
-    <w:lsdException w:name="index 6" w:semiHidden="1" w:unhideWhenUsed="1"/>
-    <w:lsdException w:name="index 7" w:semiHidden="1" w:unhideWhenUsed="1"/>
-    <w:lsdException w:name="index 8" w:semiHidden="1" w:unhideWhenUsed="1"/>
-    <w:lsdException w:name="index 9" w:semiHidden="1" w:unhideWhenUsed="1"/>
-    <w:lsdException w:name="toc 1" w:semiHidden="1" w:uiPriority="39" w:unhideWhenUsed="1"/>
-    <w:lsdException w:name="toc 2" w:semiHidden="1" w:uiPriority="39" w:unhideWhenUsed="1"/>
-    <w:lsdException w:name="toc 3" w:semiHidden="1" w:uiPriority="39" w:unhideWhenUsed="1"/>
-    <w:lsdException w:name="toc 4" w:semiHidden="1" w:uiPriority="39" w:unhideWhenUsed="1"/>
-    <w:lsdException w:name="toc 5" w:semiHidden="1" w:uiPriority="39" w:unhideWhenUsed="1"/>
-    <w:lsdException w:name="toc 6" w:semiHidden="1" w:uiPriority="39" w:unhideWhenUsed="1"/>
-    <w:lsdException w:name="toc 7" w:semiHidden="1" w:uiPriority="39" w:unhideWhenUsed="1"/>
-    <w:lsdException w:name="toc 8" w:semiHidden="1" w:uiPriority="39" w:unhideWhenUsed="1"/>
-    <w:lsdException w:name="toc 9" w:semiHidden="1" w:uiPriority="39" w:unhideWhenUsed="1"/>
-    <w:lsdException w:name="Normal Indent" w:semiHidden="1" w:unhideWhenUsed="1"/>
-    <w:lsdException w:name="footnote text" w:semiHidden="1" w:unhideWhenUsed="1"/>
-    <w:lsdException w:name="annotation text" w:semiHidden="1" w:unhideWhenUsed="1"/>
-    <w:lsdException w:name="header" w:semiHidden="1" w:unhideWhenUsed="1"/>
-    <w:lsdException w:name="footer" w:semiHidden="1" w:unhideWhenUsed="1"/>
-    <w:lsdException w:name="index heading" w:semiHidden="1" w:unhideWhenUsed="1"/>
-    <w:lsdException w:name="caption" w:semiHidden="1" w:uiPriority="35" w:unhideWhenUsed="1" w:qFormat="1"/>
-    <w:lsdException w:name="table of figures" w:semiHidden="1" w:unhideWhenUsed="1"/>
-    <w:lsdException w:name="envelope address" w:semiHidden="1" w:unhideWhenUsed="1"/>
-    <w:lsdException w:name="envelope return" w:semiHidden="1" w:unhideWhenUsed="1"/>
-    <w:lsdException w:name="footnote reference" w:semiHidden="1" w:unhideWhenUsed="1"/>
-    <w:lsdException w:name="annotation reference" w:semiHidden="1" w:unhideWhenUsed="1"/>
-    <w:lsdException w:name="line number" w:semiHidden="1" w:unhideWhenUsed="1"/>
-    <w:lsdException w:name="page number" w:semiHidden="1" w:unhideWhenUsed="1"/>
-    <w:lsdException w:name="endnote reference" w:semiHidden="1" w:unhideWhenUsed="1"/>
-    <w:lsdException w:name="endnote text" w:semiHidden="1" w:unhideWhenUsed="1"/>
-    <w:lsdException w:name="table of authorities" w:semiHidden="1" w:unhideWhenUsed="1"/>
-    <w:lsdException w:name="macro" w:semiHidden="1" w:unhideWhenUsed="1"/>
-    <w:lsdException w:name="toa heading" w:semiHidden="1" w:unhideWhenUsed="1"/>
-    <w:lsdException w:name="List" w:semiHidden="1" w:unhideWhenUsed="1"/>
-    <w:lsdException w:name="List Bullet" w:semiHidden="1" w:unhideWhenUsed="1"/>
-    <w:lsdException w:name="List Number" w:semiHidden="1" w:unhideWhenUsed="1"/>
-    <w:lsdException w:name="List 2" w:semiHidden="1" w:unhideWhenUsed="1"/>
-    <w:lsdException w:name="List 3" w:semiHidden="1" w:unhideWhenUsed="1"/>
-    <w:lsdException w:name="List 4" w:semiHidden="1" w:unhideWhenUsed="1"/>
-    <w:lsdException w:name="List 5" w:semiHidden="1" w:unhideWhenUsed="1"/>
-    <w:lsdException w:name="List Bullet 2" w:semiHidden="1" w:unhideWhenUsed="1"/>
-    <w:lsdException w:name="List Bullet 3" w:semiHidden="1" w:unhideWhenUsed="1"/>
-    <w:lsdException w:name="List Bullet 4" w:semiHidden="1" w:unhideWhenUsed="1"/>
-    <w:lsdException w:name="List Bullet 5" w:semiHidden="1" w:unhideWhenUsed="1"/>
-    <w:lsdException w:name="List Number 2" w:semiHidden="1" w:unhideWhenUsed="1"/>
-    <w:lsdException w:name="List Number 3" w:semiHidden="1" w:unhideWhenUsed="1"/>
-    <w:lsdException w:name="List Number 4" w:semiHidden="1" w:unhideWhenUsed="1"/>
-    <w:lsdException w:name="List Number 5" w:semiHidden="1" w:unhideWhenUsed="1"/>
-    <w:lsdException w:name="Title" w:uiPriority="10"/>
-    <w:lsdException w:name="Closing" w:semiHidden="1" w:unhideWhenUsed="1"/>
-    <w:lsdException w:name="Signature" w:semiHidden="1" w:unhideWhenUsed="1"/>
-    <w:lsdException w:name="Default Paragraph Font" w:semiHidden="1" w:uiPriority="1" w:unhideWhenUsed="1"/>
-    <w:lsdException w:name="Body Text" w:semiHidden="1" w:unhideWhenUsed="1"/>
-    <w:lsdException w:name="Body Text Indent" w:semiHidden="1" w:unhideWhenUsed="1"/>
-    <w:lsdException w:name="List Continue" w:semiHidden="1" w:unhideWhenUsed="1"/>
-    <w:lsdException w:name="List Continue 2" w:semiHidden="1" w:unhideWhenUsed="1"/>
-    <w:lsdException w:name="List Continue 3" w:semiHidden="1" w:unhideWhenUsed="1"/>
-    <w:lsdException w:name="List Continue 4" w:semiHidden="1" w:unhideWhenUsed="1"/>
-    <w:lsdException w:name="List Continue 5" w:semiHidden="1" w:unhideWhenUsed="1"/>
-    <w:lsdException w:name="Message Header" w:semiHidden="1" w:unhideWhenUsed="1"/>
-    <w:lsdException w:name="Subtitle" w:uiPriority="11"/>
-    <w:lsdException w:name="Salutation" w:semiHidden="1" w:unhideWhenUsed="1"/>
-    <w:lsdException w:name="Date" w:semiHidden="1" w:unhideWhenUsed="1"/>
-    <w:lsdException w:name="Body Text First Indent" w:semiHidden="1" w:unhideWhenUsed="1"/>
-    <w:lsdException w:name="Body Text First Indent 2" w:semiHidden="1" w:unhideWhenUsed="1"/>
-    <w:lsdException w:name="Note Heading" w:semiHidden="1" w:unhideWhenUsed="1"/>
-    <w:lsdException w:name="Body Text 2" w:semiHidden="1" w:unhideWhenUsed="1"/>
-    <w:lsdException w:name="Body Text 3" w:semiHidden="1" w:unhideWhenUsed="1"/>
-    <w:lsdException w:name="Body Text Indent 2" w:semiHidden="1" w:unhideWhenUsed="1"/>
-    <w:lsdException w:name="Body Text Indent 3" w:semiHidden="1" w:unhideWhenUsed="1"/>
-    <w:lsdException w:name="Block Text" w:semiHidden="1" w:unhideWhenUsed="1"/>
-    <w:lsdException w:name="Hyperlink" w:semiHidden="1" w:unhideWhenUsed="1"/>
-    <w:lsdException w:name="FollowedHyperlink" w:semiHidden="1" w:unhideWhenUsed="1"/>
-    <w:lsdException w:name="Strong" w:uiPriority="0"/>
-    <w:lsdException w:name="Emphasis" w:uiPriority="20"/>
-    <w:lsdException w:name="Document Map" w:semiHidden="1" w:unhideWhenUsed="1"/>
-    <w:lsdException w:name="Plain Text" w:semiHidden="1" w:unhideWhenUsed="1"/>
-    <w:lsdException w:name="E-mail Signature" w:semiHidden="1" w:unhideWhenUsed="1"/>
-    <w:lsdException w:name="HTML Top of Form" w:semiHidden="1" w:unhideWhenUsed="1"/>
-    <w:lsdException w:name="HTML Bottom of Form" w:semiHidden="1" w:unhideWhenUsed="1"/>
-    <w:lsdException w:name="Normal (Web)" w:semiHidden="1" w:unhideWhenUsed="1"/>
-    <w:lsdException w:name="HTML Acronym" w:semiHidden="1" w:unhideWhenUsed="1"/>
-    <w:lsdException w:name="HTML Address" w:semiHidden="1" w:unhideWhenUsed="1"/>
-    <w:lsdException w:name="HTML Cite" w:semiHidden="1" w:unhideWhenUsed="1"/>
-    <w:lsdException w:name="HTML Code" w:semiHidden="1" w:unhideWhenUsed="1"/>
-    <w:lsdException w:name="HTML Definition" w:semiHidden="1" w:unhideWhenUsed="1"/>
-    <w:lsdException w:name="HTML Keyboard" w:semiHidden="1" w:unhideWhenUsed="1"/>
-    <w:lsdException w:name="HTML Preformatted" w:semiHidden="1" w:unhideWhenUsed="1"/>
-    <w:lsdException w:name="HTML Sample" w:semiHidden="1" w:unhideWhenUsed="1"/>
-    <w:lsdException w:name="HTML Typewriter" w:semiHidden="1" w:unhideWhenUsed="1"/>
-    <w:lsdException w:name="HTML Variable" w:semiHidden="1" w:unhideWhenUsed="1"/>
-    <w:lsdException w:name="Normal Table" w:semiHidden="1" w:unhideWhenUsed="1"/>
-    <w:lsdException w:name="annotation subject" w:semiHidden="1" w:unhideWhenUsed="1"/>
-    <w:lsdException w:name="No List" w:semiHidden="1" w:unhideWhenUsed="1"/>
-    <w:lsdException w:name="Outline List 1" w:semiHidden="1" w:unhideWhenUsed="1"/>
-    <w:lsdException w:name="Outline List 2" w:semiHidden="1" w:unhideWhenUsed="1"/>
-    <w:lsdException w:name="Outline List 3" w:semiHidden="1" w:unhideWhenUsed="1"/>
-    <w:lsdException w:name="Table Simple 1" w:semiHidden="1" w:unhideWhenUsed="1"/>
-    <w:lsdException w:name="Table Simple 2" w:semiHidden="1" w:unhideWhenUsed="1"/>
-    <w:lsdException w:name="Table Simple 3" w:semiHidden="1" w:unhideWhenUsed="1"/>
-    <w:lsdException w:name="Table Classic 1" w:semiHidden="1" w:unhideWhenUsed="1"/>
-    <w:lsdException w:name="Table Classic 2" w:semiHidden="1" w:unhideWhenUsed="1"/>
-    <w:lsdException w:name="Table Classic 3" w:semiHidden="1" w:unhideWhenUsed="1"/>
-    <w:lsdException w:name="Table Classic 4" w:semiHidden="1" w:unhideWhenUsed="1"/>
-    <w:lsdException w:name="Table Colorful 1" w:semiHidden="1" w:unhideWhenUsed="1"/>
-    <w:lsdException w:name="Table Colorful 2" w:semiHidden="1" w:unhideWhenUsed="1"/>
-    <w:lsdException w:name="Table Colorful 3" w:semiHidden="1" w:unhideWhenUsed="1"/>
-    <w:lsdException w:name="Table Columns 1" w:semiHidden="1" w:unhideWhenUsed="1"/>
-    <w:lsdException w:name="Table Columns 2" w:semiHidden="1" w:unhideWhenUsed="1"/>
-    <w:lsdException w:name="Table Columns 3" w:semiHidden="1" w:unhideWhenUsed="1"/>
-    <w:lsdException w:name="Table Columns 4" w:semiHidden="1" w:unhideWhenUsed="1"/>
-    <w:lsdException w:name="Table Columns 5" w:semiHidden="1" w:unhideWhenUsed="1"/>
-    <w:lsdException w:name="Table Grid 1" w:semiHidden="1" w:unhideWhenUsed="1"/>
-    <w:lsdException w:name="Table Grid 2" w:semiHidden="1" w:unhideWhenUsed="1"/>
-    <w:lsdException w:name="Table Grid 3" w:semiHidden="1" w:unhideWhenUsed="1"/>
-    <w:lsdException w:name="Table Grid 4" w:semiHidden="1" w:unhideWhenUsed="1"/>
-    <w:lsdException w:name="Table Grid 5" w:semiHidden="1" w:unhideWhenUsed="1"/>
-    <w:lsdException w:name="Table Grid 6" w:semiHidden="1" w:unhideWhenUsed="1"/>
-    <w:lsdException w:name="Table Grid 7" w:semiHidden="1" w:unhideWhenUsed="1"/>
-    <w:lsdException w:name="Table Grid 8" w:semiHidden="1" w:unhideWhenUsed="1"/>
-    <w:lsdException w:name="Table List 1" w:semiHidden="1" w:unhideWhenUsed="1"/>
-    <w:lsdException w:name="Table List 2" w:semiHidden="1" w:unhideWhenUsed="1"/>
-    <w:lsdException w:name="Table List 3" w:semiHidden="1" w:unhideWhenUsed="1"/>
-    <w:lsdException w:name="Table List 4" w:semiHidden="1" w:unhideWhenUsed="1"/>
-    <w:lsdException w:name="Table List 5" w:semiHidden="1" w:unhideWhenUsed="1"/>
-    <w:lsdException w:name="Table List 6" w:semiHidden="1" w:unhideWhenUsed="1"/>
-    <w:lsdException w:name="Table List 7" w:semiHidden="1" w:unhideWhenUsed="1"/>
-    <w:lsdException w:name="Table List 8" w:semiHidden="1" w:unhideWhenUsed="1"/>
-    <w:lsdException w:name="Table 3D effects 1" w:semiHidden="1" w:unhideWhenUsed="1"/>
-    <w:lsdException w:name="Table 3D effects 2" w:semiHidden="1" w:unhideWhenUsed="1"/>
-    <w:lsdException w:name="Table 3D effects 3" w:semiHidden="1" w:unhideWhenUsed="1"/>
-    <w:lsdException w:name="Table Contemporary" w:semiHidden="1" w:unhideWhenUsed="1"/>
-    <w:lsdException w:name="Table Elegant" w:semiHidden="1" w:unhideWhenUsed="1"/>
-    <w:lsdException w:name="Table Professional" w:semiHidden="1" w:unhideWhenUsed="1"/>
-    <w:lsdException w:name="Table Subtle 1" w:semiHidden="1" w:unhideWhenUsed="1"/>
-    <w:lsdException w:name="Table Subtle 2" w:semiHidden="1" w:unhideWhenUsed="1"/>
-    <w:lsdException w:name="Table Web 1" w:semiHidden="1" w:unhideWhenUsed="1"/>
-    <w:lsdException w:name="Table Web 2" w:semiHidden="1" w:unhideWhenUsed="1"/>
-    <w:lsdException w:name="Table Web 3" w:semiHidden="1" w:unhideWhenUsed="1"/>
-    <w:lsdException w:name="Balloon Text" w:semiHidden="1" w:unhideWhenUsed="1"/>
-    <w:lsdException w:name="Table Grid" w:uiPriority="59"/>
-    <w:lsdException w:name="Table Theme" w:semiHidden="1" w:unhideWhenUsed="1"/>
-    <w:lsdException w:name="Placeholder Text" w:semiHidden="1"/>
-    <w:lsdException w:name="No Spacing" w:uiPriority="1"/>
-    <w:lsdException w:name="Light Shading" w:uiPriority="60"/>
-    <w:lsdException w:name="Light List" w:uiPriority="61"/>
-    <w:lsdException w:name="Light Grid" w:uiPriority="62"/>
-    <w:lsdException w:name="Medium Shading 1" w:uiPriority="63"/>
-    <w:lsdException w:name="Medium Shading 2" w:uiPriority="64"/>
-    <w:lsdException w:name="Medium List 1" w:uiPriority="65"/>
-    <w:lsdException w:name="Medium List 2" w:uiPriority="66"/>
-    <w:lsdException w:name="Medium Grid 1" w:uiPriority="67"/>
-    <w:lsdException w:name="Medium Grid 2" w:uiPriority="68"/>
-    <w:lsdException w:name="Medium Grid 3" w:uiPriority="69"/>
-    <w:lsdException w:name="Dark List" w:uiPriority="70"/>
-    <w:lsdException w:name="Colorful Shading" w:uiPriority="71"/>
-    <w:lsdException w:name="Colorful List" w:uiPriority="72"/>
-    <w:lsdException w:name="Colorful Grid" w:uiPriority="73"/>
-    <w:lsdException w:name="Light Shading Accent 1" w:uiPriority="60"/>
-    <w:lsdException w:name="Light List Accent 1" w:uiPriority="61"/>
-    <w:lsdException w:name="Light Grid Accent 1" w:uiPriority="62"/>
-    <w:lsdException w:name="Medium Shading 1 Accent 1" w:uiPriority="63"/>
-    <w:lsdException w:name="Medium Shading 2 Accent 1" w:uiPriority="64"/>
-    <w:lsdException w:name="Medium List 1 Accent 1" w:uiPriority="65"/>
-    <w:lsdException w:name="Revision" w:semiHidden="1"/>
-    <w:lsdException w:name="List Paragraph" w:uiPriority="34" w:qFormat="1"/>
-    <w:lsdException w:name="Quote" w:uiPriority="29"/>
-    <w:lsdException w:name="Intense Quote" w:uiPriority="30"/>
-    <w:lsdException w:name="Medium List 2 Accent 1" w:uiPriority="66"/>
-    <w:lsdException w:name="Medium Grid 1 Accent 1" w:uiPriority="67"/>
-    <w:lsdException w:name="Medium Grid 2 Accent 1" w:uiPriority="68"/>
-    <w:lsdException w:name="Medium Grid 3 Accent 1" w:uiPriority="69"/>
-    <w:lsdException w:name="Dark List Accent 1" w:uiPriority="70"/>
-    <w:lsdException w:name="Colorful Shading Accent 1" w:uiPriority="71"/>
-    <w:lsdException w:name="Colorful List Accent 1" w:uiPriority="72"/>
-    <w:lsdException w:name="Colorful Grid Accent 1" w:uiPriority="73"/>
-    <w:lsdException w:name="Light Shading Accent 2" w:uiPriority="60"/>
-    <w:lsdException w:name="Light List Accent 2" w:uiPriority="61"/>
-    <w:lsdException w:name="Light Grid Accent 2" w:uiPriority="62"/>
-    <w:lsdException w:name="Medium Shading 1 Accent 2" w:uiPriority="63"/>
-    <w:lsdException w:name="Medium Shading 2 Accent 2" w:uiPriority="64"/>
-    <w:lsdException w:name="Medium List 1 Accent 2" w:uiPriority="65"/>
-    <w:lsdException w:name="Medium List 2 Accent 2" w:uiPriority="66"/>
-    <w:lsdException w:name="Medium Grid 1 Accent 2" w:uiPriority="67"/>
-    <w:lsdException w:name="Medium Grid 2 Accent 2" w:uiPriority="68"/>
-    <w:lsdException w:name="Medium Grid 3 Accent 2" w:uiPriority="69"/>
-    <w:lsdException w:name="Dark List Accent 2" w:uiPriority="70"/>
-    <w:lsdException w:name="Colorful Shading Accent 2" w:uiPriority="71"/>
-    <w:lsdException w:name="Colorful List Accent 2" w:uiPriority="72"/>
-    <w:lsdException w:name="Colorful Grid Accent 2" w:uiPriority="73"/>
-    <w:lsdException w:name="Light Shading Accent 3" w:uiPriority="60"/>
-    <w:lsdException w:name="Light List Accent 3" w:uiPriority="61"/>
-    <w:lsdException w:name="Light Grid Accent 3" w:uiPriority="62"/>
-    <w:lsdException w:name="Medium Shading 1 Accent 3" w:uiPriority="63"/>
-    <w:lsdException w:name="Medium Shading 2 Accent 3" w:uiPriority="64"/>
-    <w:lsdException w:name="Medium List 1 Accent 3" w:uiPriority="65"/>
-    <w:lsdException w:name="Medium List 2 Accent 3" w:uiPriority="66"/>
-    <w:lsdException w:name="Medium Grid 1 Accent 3" w:uiPriority="67"/>
-    <w:lsdException w:name="Medium Grid 2 Accent 3" w:uiPriority="68"/>
-    <w:lsdException w:name="Medium Grid 3 Accent 3" w:uiPriority="69"/>
-    <w:lsdException w:name="Dark List Accent 3" w:uiPriority="70"/>
-    <w:lsdException w:name="Colorful Shading Accent 3" w:uiPriority="71"/>
-    <w:lsdException w:name="Colorful List Accent 3" w:uiPriority="72"/>
-    <w:lsdException w:name="Colorful Grid Accent 3" w:uiPriority="73"/>
-    <w:lsdException w:name="Light Shading Accent 4" w:uiPriority="60"/>
-    <w:lsdException w:name="Light List Accent 4" w:uiPriority="61"/>
-    <w:lsdException w:name="Light Grid Accent 4" w:uiPriority="62"/>
-    <w:lsdException w:name="Medium Shading 1 Accent 4" w:uiPriority="63"/>
-    <w:lsdException w:name="Medium Shading 2 Accent 4" w:uiPriority="64"/>
-    <w:lsdException w:name="Medium List 1 Accent 4" w:uiPriority="65"/>
-    <w:lsdException w:name="Medium List 2 Accent 4" w:uiPriority="66"/>
-    <w:lsdException w:name="Medium Grid 1 Accent 4" w:uiPriority="67"/>
-    <w:lsdException w:name="Medium Grid 2 Accent 4" w:uiPriority="68"/>
-    <w:lsdException w:name="Medium Grid 3 Accent 4" w:uiPriority="69"/>
-    <w:lsdException w:name="Dark List Accent 4" w:uiPriority="70"/>
-    <w:lsdException w:name="Colorful Shading Accent 4" w:uiPriority="71"/>
-    <w:lsdException w:name="Colorful List Accent 4" w:uiPriority="72"/>
-    <w:lsdException w:name="Colorful Grid Accent 4" w:uiPriority="73"/>
-    <w:lsdException w:name="Light Shading Accent 5" w:uiPriority="60"/>
-    <w:lsdException w:name="Light List Accent 5" w:uiPriority="61"/>
-    <w:lsdException w:name="Light Grid Accent 5" w:uiPriority="62"/>
-    <w:lsdException w:name="Medium Shading 1 Accent 5" w:uiPriority="63"/>
-    <w:lsdException w:name="Medium Shading 2 Accent 5" w:uiPriority="64"/>
-    <w:lsdException w:name="Medium List 1 Accent 5" w:uiPriority="65"/>
-    <w:lsdException w:name="Medium List 2 Accent 5" w:uiPriority="66"/>
-    <w:lsdException w:name="Medium Grid 1 Accent 5" w:uiPriority="67"/>
-    <w:lsdException w:name="Medium Grid 2 Accent 5" w:uiPriority="68"/>
-    <w:lsdException w:name="Medium Grid 3 Accent 5" w:uiPriority="69"/>
-    <w:lsdException w:name="Dark List Accent 5" w:uiPriority="70"/>
-    <w:lsdException w:name="Colorful Shading Accent 5" w:uiPriority="71"/>
-    <w:lsdException w:name="Colorful List Accent 5" w:uiPriority="72"/>
-    <w:lsdException w:name="Colorful Grid Accent 5" w:uiPriority="73"/>
-    <w:lsdException w:name="Light Shading Accent 6" w:uiPriority="60"/>
-    <w:lsdException w:name="Light List Accent 6" w:uiPriority="61"/>
-    <w:lsdException w:name="Light Grid Accent 6" w:uiPriority="62"/>
-    <w:lsdException w:name="Medium Shading 1 Accent 6" w:uiPriority="63"/>
-    <w:lsdException w:name="Medium Shading 2 Accent 6" w:uiPriority="64"/>
-    <w:lsdException w:name="Medium List 1 Accent 6" w:uiPriority="65"/>
-    <w:lsdException w:name="Medium List 2 Accent 6" w:uiPriority="66"/>
-    <w:lsdException w:name="Medium Grid 1 Accent 6" w:uiPriority="67"/>
-    <w:lsdException w:name="Medium Grid 2 Accent 6" w:uiPriority="68"/>
-    <w:lsdException w:name="Medium Grid 3 Accent 6" w:uiPriority="69"/>
-    <w:lsdException w:name="Dark List Accent 6" w:uiPriority="70"/>
-    <w:lsdException w:name="Colorful Shading Accent 6" w:uiPriority="71"/>
-    <w:lsdException w:name="Colorful List Accent 6" w:uiPriority="72"/>
-    <w:lsdException w:name="Colorful Grid Accent 6" w:uiPriority="73"/>
-    <w:lsdException w:name="Subtle Emphasis" w:uiPriority="19"/>
-    <w:lsdException w:name="Intense Emphasis" w:uiPriority="21"/>
-    <w:lsdException w:name="Subtle Reference" w:uiPriority="31"/>
-    <w:lsdException w:name="Intense Reference" w:uiPriority="32"/>
-    <w:lsdException w:name="Book Title" w:uiPriority="33"/>
-    <w:lsdException w:name="Bibliography" w:semiHidden="1" w:uiPriority="37" w:unhideWhenUsed="1"/>
-    <w:lsdException w:name="TOC Heading" w:semiHidden="1" w:uiPriority="39" w:unhideWhenUsed="1" w:qFormat="1"/>
-    <w:lsdException w:name="Plain Table 1" w:uiPriority="41"/>
-    <w:lsdException w:name="Plain Table 2" w:uiPriority="42"/>
-    <w:lsdException w:name="Plain Table 3" w:uiPriority="43"/>
-    <w:lsdException w:name="Plain Table 4" w:uiPriority="44"/>
-    <w:lsdException w:name="Plain Table 5" w:uiPriority="45"/>
-    <w:lsdException w:name="Grid Table Light" w:uiPriority="40"/>
-    <w:lsdException w:name="Grid Table 1 Light" w:uiPriority="46"/>
-    <w:lsdException w:name="Grid Table 2" w:uiPriority="47"/>
-    <w:lsdException w:name="Grid Table 3" w:uiPriority="48"/>
-    <w:lsdException w:name="Grid Table 4" w:uiPriority="49"/>
-    <w:lsdException w:name="Grid Table 5 Dark" w:uiPriority="50"/>
-    <w:lsdException w:name="Grid Table 6 Colorful" w:uiPriority="51"/>
-    <w:lsdException w:name="Grid Table 7 Colorful" w:uiPriority="52"/>
-    <w:lsdException w:name="Grid Table 1 Light Accent 1" w:uiPriority="46"/>
-    <w:lsdException w:name="Grid Table 2 Accent 1" w:uiPriority="47"/>
-    <w:lsdException w:name="Grid Table 3 Accent 1" w:uiPriority="48"/>
-    <w:lsdException w:name="Grid Table 4 Accent 1" w:uiPriority="49"/>
-    <w:lsdException w:name="Grid Table 5 Dark Accent 1" w:uiPriority="50"/>
-    <w:lsdException w:name="Grid Table 6 Colorful Accent 1" w:uiPriority="51"/>
-    <w:lsdException w:name="Grid Table 7 Colorful Accent 1" w:uiPriority="52"/>
-    <w:lsdException w:name="Grid Table 1 Light Accent 2" w:uiPriority="46"/>
-    <w:lsdException w:name="Grid Table 2 Accent 2" w:uiPriority="47"/>
-    <w:lsdException w:name="Grid Table 3 Accent 2" w:uiPriority="48"/>
-    <w:lsdException w:name="Grid Table 4 Accent 2" w:uiPriority="49"/>
-    <w:lsdException w:name="Grid Table 5 Dark Accent 2" w:uiPriority="50"/>
-    <w:lsdException w:name="Grid Table 6 Colorful Accent 2" w:uiPriority="51"/>
-    <w:lsdException w:name="Grid Table 7 Colorful Accent 2" w:uiPriority="52"/>
-    <w:lsdException w:name="Grid Table 1 Light Accent 3" w:uiPriority="46"/>
-    <w:lsdException w:name="Grid Table 2 Accent 3" w:uiPriority="47"/>
-    <w:lsdException w:name="Grid Table 3 Accent 3" w:uiPriority="48"/>
-    <w:lsdException w:name="Grid Table 4 Accent 3" w:uiPriority="49"/>
-    <w:lsdException w:name="Grid Table 5 Dark Accent 3" w:uiPriority="50"/>
-    <w:lsdException w:name="Grid Table 6 Colorful Accent 3" w:uiPriority="51"/>
-    <w:lsdException w:name="Grid Table 7 Colorful Accent 3" w:uiPriority="52"/>
-    <w:lsdException w:name="Grid Table 1 Light Accent 4" w:uiPriority="46"/>
-    <w:lsdException w:name="Grid Table 2 Accent 4" w:uiPriority="47"/>
-    <w:lsdException w:name="Grid Table 3 Accent 4" w:uiPriority="48"/>
-    <w:lsdException w:name="Grid Table 4 Accent 4" w:uiPriority="49"/>
-    <w:lsdException w:name="Grid Table 5 Dark Accent 4" w:uiPriority="50"/>
-    <w:lsdException w:name="Grid Table 6 Colorful Accent 4" w:uiPriority="51"/>
-    <w:lsdException w:name="Grid Table 7 Colorful Accent 4" w:uiPriority="52"/>
-    <w:lsdException w:name="Grid Table 1 Light Accent 5" w:uiPriority="46"/>
-    <w:lsdException w:name="Grid Table 2 Accent 5" w:uiPriority="47"/>
-    <w:lsdException w:name="Grid Table 3 Accent 5" w:uiPriority="48"/>
-    <w:lsdException w:name="Grid Table 4 Accent 5" w:uiPriority="49"/>
-    <w:lsdException w:name="Grid Table 5 Dark Accent 5" w:uiPriority="50"/>
-    <w:lsdException w:name="Grid Table 6 Colorful Accent 5" w:uiPriority="51"/>
-    <w:lsdException w:name="Grid Table 7 Colorful Accent 5" w:uiPriority="52"/>
-    <w:lsdException w:name="Grid Table 1 Light Accent 6" w:uiPriority="46"/>
-    <w:lsdException w:name="Grid Table 2 Accent 6" w:uiPriority="47"/>
-    <w:lsdException w:name="Grid Table 3 Accent 6" w:uiPriority="48"/>
-    <w:lsdException w:name="Grid Table 4 Accent 6" w:uiPriority="49"/>
-    <w:lsdException w:name="Grid Table 5 Dark Accent 6" w:uiPriority="50"/>
-    <w:lsdException w:name="Grid Table 6 Colorful Accent 6" w:uiPriority="51"/>
-    <w:lsdException w:name="Grid Table 7 Colorful Accent 6" w:uiPriority="52"/>
-    <w:lsdException w:name="List Table 1 Light" w:uiPriority="46"/>
-    <w:lsdException w:name="List Table 2" w:uiPriority="47"/>
-    <w:lsdException w:name="List Table 3" w:uiPriority="48"/>
-    <w:lsdException w:name="List Table 4" w:uiPriority="49"/>
-    <w:lsdException w:name="List Table 5 Dark" w:uiPriority="50"/>
-    <w:lsdException w:name="List Table 6 Colorful" w:uiPriority="51"/>
-    <w:lsdException w:name="List Table 7 Colorful" w:uiPriority="52"/>
-    <w:lsdException w:name="List Table 1 Light Accent 1" w:uiPriority="46"/>
-    <w:lsdException w:name="List Table 2 Accent 1" w:uiPriority="47"/>
-    <w:lsdException w:name="List Table 3 Accent 1" w:uiPriority="48"/>
-    <w:lsdException w:name="List Table 4 Accent 1" w:uiPriority="49"/>
-    <w:lsdException w:name="List Table 5 Dark Accent 1" w:uiPriority="50"/>
-    <w:lsdException w:name="List Table 6 Colorful Accent 1" w:uiPriority="51"/>
-    <w:lsdException w:name="List Table 7 Colorful Accent 1" w:uiPriority="52"/>
-    <w:lsdException w:name="List Table 1 Light Accent 2" w:uiPriority="46"/>
-    <w:lsdException w:name="List Table 2 Accent 2" w:uiPriority="47"/>
-    <w:lsdException w:name="List Table 3 Accent 2" w:uiPriority="48"/>
-    <w:lsdException w:name="List Table 4 Accent 2" w:uiPriority="49"/>
-    <w:lsdException w:name="List Table 5 Dark Accent 2" w:uiPriority="50"/>
-    <w:lsdException w:name="List Table 6 Colorful Accent 2" w:uiPriority="51"/>
-    <w:lsdException w:name="List Table 7 Colorful Accent 2" w:uiPriority="52"/>
-    <w:lsdException w:name="List Table 1 Light Accent 3" w:uiPriority="46"/>
-    <w:lsdException w:name="List Table 2 Accent 3" w:uiPriority="47"/>
-    <w:lsdException w:name="List Table 3 Accent 3" w:uiPriority="48"/>
-    <w:lsdException w:name="List Table 4 Accent 3" w:uiPriority="49"/>
-    <w:lsdException w:name="List Table 5 Dark Accent 3" w:uiPriority="50"/>
-    <w:lsdException w:name="List Table 6 Colorful Accent 3" w:uiPriority="51"/>
-    <w:lsdException w:name="List Table 7 Colorful Accent 3" w:uiPriority="52"/>
-    <w:lsdException w:name="List Table 1 Light Accent 4" w:uiPriority="46"/>
-    <w:lsdException w:name="List Table 2 Accent 4" w:uiPriority="47"/>
-    <w:lsdException w:name="List Table 3 Accent 4" w:uiPriority="48"/>
-    <w:lsdException w:name="List Table 4 Accent 4" w:uiPriority="49"/>
-    <w:lsdException w:name="List Table 5 Dark Accent 4" w:uiPriority="50"/>
-    <w:lsdException w:name="List Table 6 Colorful Accent 4" w:uiPriority="51"/>
-    <w:lsdException w:name="List Table 7 Colorful Accent 4" w:uiPriority="52"/>
-    <w:lsdException w:name="List Table 1 Light Accent 5" w:uiPriority="46"/>
-    <w:lsdException w:name="List Table 2 Accent 5" w:uiPriority="47"/>
-    <w:lsdException w:name="List Table 3 Accent 5" w:uiPriority="48"/>
-    <w:lsdException w:name="List Table 4 Accent 5" w:uiPriority="49"/>
-    <w:lsdException w:name="List Table 5 Dark Accent 5" w:uiPriority="50"/>
-    <w:lsdException w:name="List Table 6 Colorful Accent 5" w:uiPriority="51"/>
-    <w:lsdException w:name="List Table 7 Colorful Accent 5" w:uiPriority="52"/>
-    <w:lsdException w:name="List Table 1 Light Accent 6" w:uiPriority="46"/>
-    <w:lsdException w:name="List Table 2 Accent 6" w:uiPriority="47"/>
-    <w:lsdException w:name="List Table 3 Accent 6" w:uiPriority="48"/>
-    <w:lsdException w:name="List Table 4 Accent 6" w:uiPriority="49"/>
-    <w:lsdException w:name="List Table 5 Dark Accent 6" w:uiPriority="50"/>
-    <w:lsdException w:name="List Table 6 Colorful Accent 6" w:uiPriority="51"/>
-    <w:lsdException w:name="List Table 7 Colorful Accent 6" w:uiPriority="52"/>
+  <w:latentStyles w:defLockedState="0" w:defUIPriority="99" w:defSemiHidden="1" w:defUnhideWhenUsed="1" w:defQFormat="0" w:count="267">
+    <w:lsdException w:name="Normal" w:semiHidden="0" w:uiPriority="0" w:unhideWhenUsed="0" w:qFormat="1"/>
+    <w:lsdException w:name="heading 1" w:semiHidden="0" w:uiPriority="9" w:unhideWhenUsed="0" w:qFormat="1"/>
+    <w:lsdException w:name="heading 2" w:uiPriority="9" w:qFormat="1"/>
+    <w:lsdException w:name="heading 3" w:uiPriority="9" w:qFormat="1"/>
+    <w:lsdException w:name="heading 4" w:uiPriority="9" w:qFormat="1"/>
+    <w:lsdException w:name="heading 5" w:uiPriority="9" w:qFormat="1"/>
+    <w:lsdException w:name="heading 6" w:uiPriority="9" w:qFormat="1"/>
+    <w:lsdException w:name="heading 7" w:uiPriority="9" w:qFormat="1"/>
+    <w:lsdException w:name="heading 8" w:uiPriority="9" w:qFormat="1"/>
+    <w:lsdException w:name="heading 9" w:uiPriority="9" w:qFormat="1"/>
+    <w:lsdException w:name="toc 1" w:uiPriority="39"/>
+    <w:lsdException w:name="toc 2" w:uiPriority="39"/>
+    <w:lsdException w:name="toc 3" w:uiPriority="39"/>
+    <w:lsdException w:name="toc 4" w:uiPriority="39"/>
+    <w:lsdException w:name="toc 5" w:uiPriority="39"/>
+    <w:lsdException w:name="toc 6" w:uiPriority="39"/>
+    <w:lsdException w:name="toc 7" w:uiPriority="39"/>
+    <w:lsdException w:name="toc 8" w:uiPriority="39"/>
+    <w:lsdException w:name="toc 9" w:uiPriority="39"/>
+    <w:lsdException w:name="caption" w:uiPriority="35" w:qFormat="1"/>
+    <w:lsdException w:name="Title" w:semiHidden="0" w:uiPriority="10" w:unhideWhenUsed="0"/>
+    <w:lsdException w:name="Default Paragraph Font" w:uiPriority="1"/>
+    <w:lsdException w:name="Subtitle" w:semiHidden="0" w:uiPriority="11" w:unhideWhenUsed="0"/>
+    <w:lsdException w:name="Strong" w:semiHidden="0" w:uiPriority="0" w:unhideWhenUsed="0"/>
+    <w:lsdException w:name="Emphasis" w:semiHidden="0" w:uiPriority="20" w:unhideWhenUsed="0"/>
+    <w:lsdException w:name="Table Grid" w:semiHidden="0" w:uiPriority="59" w:unhideWhenUsed="0"/>
+    <w:lsdException w:name="Placeholder Text" w:unhideWhenUsed="0"/>
+    <w:lsdException w:name="No Spacing" w:semiHidden="0" w:uiPriority="1" w:unhideWhenUsed="0"/>
+    <w:lsdException w:name="Light Shading" w:semiHidden="0" w:uiPriority="60" w:unhideWhenUsed="0"/>
+    <w:lsdException w:name="Light List" w:semiHidden="0" w:uiPriority="61" w:unhideWhenUsed="0"/>
+    <w:lsdException w:name="Light Grid" w:semiHidden="0" w:uiPriority="62" w:unhideWhenUsed="0"/>
+    <w:lsdException w:name="Medium Shading 1" w:semiHidden="0" w:uiPriority="63" w:unhideWhenUsed="0"/>
+    <w:lsdException w:name="Medium Shading 2" w:semiHidden="0" w:uiPriority="64" w:unhideWhenUsed="0"/>
+    <w:lsdException w:name="Medium List 1" w:semiHidden="0" w:uiPriority="65" w:unhideWhenUsed="0"/>
+    <w:lsdException w:name="Medium List 2" w:semiHidden="0" w:uiPriority="66" w:unhideWhenUsed="0"/>
+    <w:lsdException w:name="Medium Grid 1" w:semiHidden="0" w:uiPriority="67" w:unhideWhenUsed="0"/>
+    <w:lsdException w:name="Medium Grid 2" w:semiHidden="0" w:uiPriority="68" w:unhideWhenUsed="0"/>
+    <w:lsdException w:name="Medium Grid 3" w:semiHidden="0" w:uiPriority="69" w:unhideWhenUsed="0"/>
+    <w:lsdException w:name="Dark List" w:semiHidden="0" w:uiPriority="70" w:unhideWhenUsed="0"/>
+    <w:lsdException w:name="Colorful Shading" w:semiHidden="0" w:uiPriority="71" w:unhideWhenUsed="0"/>
+    <w:lsdException w:name="Colorful List" w:semiHidden="0" w:uiPriority="72" w:unhideWhenUsed="0"/>
+    <w:lsdException w:name="Colorful Grid" w:semiHidden="0" w:uiPriority="73" w:unhideWhenUsed="0"/>
+    <w:lsdException w:name="Light Shading Accent 1" w:semiHidden="0" w:uiPriority="60" w:unhideWhenUsed="0"/>
+    <w:lsdException w:name="Light List Accent 1" w:semiHidden="0" w:uiPriority="61" w:unhideWhenUsed="0"/>
+    <w:lsdException w:name="Light Grid Accent 1" w:semiHidden="0" w:uiPriority="62" w:unhideWhenUsed="0"/>
+    <w:lsdException w:name="Medium Shading 1 Accent 1" w:semiHidden="0" w:uiPriority="63" w:unhideWhenUsed="0"/>
+    <w:lsdException w:name="Medium Shading 2 Accent 1" w:semiHidden="0" w:uiPriority="64" w:unhideWhenUsed="0"/>
+    <w:lsdException w:name="Medium List 1 Accent 1" w:semiHidden="0" w:uiPriority="65" w:unhideWhenUsed="0"/>
+    <w:lsdException w:name="Revision" w:unhideWhenUsed="0"/>
+    <w:lsdException w:name="List Paragraph" w:semiHidden="0" w:uiPriority="34" w:unhideWhenUsed="0" w:qFormat="1"/>
+    <w:lsdException w:name="Quote" w:semiHidden="0" w:uiPriority="29" w:unhideWhenUsed="0"/>
+    <w:lsdException w:name="Intense Quote" w:semiHidden="0" w:uiPriority="30" w:unhideWhenUsed="0"/>
+    <w:lsdException w:name="Medium List 2 Accent 1" w:semiHidden="0" w:uiPriority="66" w:unhideWhenUsed="0"/>
+    <w:lsdException w:name="Medium Grid 1 Accent 1" w:semiHidden="0" w:uiPriority="67" w:unhideWhenUsed="0"/>
+    <w:lsdException w:name="Medium Grid 2 Accent 1" w:semiHidden="0" w:uiPriority="68" w:unhideWhenUsed="0"/>
+    <w:lsdException w:name="Medium Grid 3 Accent 1" w:semiHidden="0" w:uiPriority="69" w:unhideWhenUsed="0"/>
+    <w:lsdException w:name="Dark List Accent 1" w:semiHidden="0" w:uiPriority="70" w:unhideWhenUsed="0"/>
+    <w:lsdException w:name="Colorful Shading Accent 1" w:semiHidden="0" w:uiPriority="71" w:unhideWhenUsed="0"/>
+    <w:lsdException w:name="Colorful List Accent 1" w:semiHidden="0" w:uiPriority="72" w:unhideWhenUsed="0"/>
+    <w:lsdException w:name="Colorful Grid Accent 1" w:semiHidden="0" w:uiPriority="73" w:unhideWhenUsed="0"/>
+    <w:lsdException w:name="Light Shading Accent 2" w:semiHidden="0" w:uiPriority="60" w:unhideWhenUsed="0"/>
+    <w:lsdException w:name="Light List Accent 2" w:semiHidden="0" w:uiPriority="61" w:unhideWhenUsed="0"/>
+    <w:lsdException w:name="Light Grid Accent 2" w:semiHidden="0" w:uiPriority="62" w:unhideWhenUsed="0"/>
+    <w:lsdException w:name="Medium Shading 1 Accent 2" w:semiHidden="0" w:uiPriority="63" w:unhideWhenUsed="0"/>
+    <w:lsdException w:name="Medium Shading 2 Accent 2" w:semiHidden="0" w:uiPriority="64" w:unhideWhenUsed="0"/>
+    <w:lsdException w:name="Medium List 1 Accent 2" w:semiHidden="0" w:uiPriority="65" w:unhideWhenUsed="0"/>
+    <w:lsdException w:name="Medium List 2 Accent 2" w:semiHidden="0" w:uiPriority="66" w:unhideWhenUsed="0"/>
+    <w:lsdException w:name="Medium Grid 1 Accent 2" w:semiHidden="0" w:uiPriority="67" w:unhideWhenUsed="0"/>
+    <w:lsdException w:name="Medium Grid 2 Accent 2" w:semiHidden="0" w:uiPriority="68" w:unhideWhenUsed="0"/>
+    <w:lsdException w:name="Medium Grid 3 Accent 2" w:semiHidden="0" w:uiPriority="69" w:unhideWhenUsed="0"/>
+    <w:lsdException w:name="Dark List Accent 2" w:semiHidden="0" w:uiPriority="70" w:unhideWhenUsed="0"/>
+    <w:lsdException w:name="Colorful Shading Accent 2" w:semiHidden="0" w:uiPriority="71" w:unhideWhenUsed="0"/>
+    <w:lsdException w:name="Colorful List Accent 2" w:semiHidden="0" w:uiPriority="72" w:unhideWhenUsed="0"/>
+    <w:lsdException w:name="Colorful Grid Accent 2" w:semiHidden="0" w:uiPriority="73" w:unhideWhenUsed="0"/>
+    <w:lsdException w:name="Light Shading Accent 3" w:semiHidden="0" w:uiPriority="60" w:unhideWhenUsed="0"/>
+    <w:lsdException w:name="Light List Accent 3" w:semiHidden="0" w:uiPriority="61" w:unhideWhenUsed="0"/>
+    <w:lsdException w:name="Light Grid Accent 3" w:semiHidden="0" w:uiPriority="62" w:unhideWhenUsed="0"/>
+    <w:lsdException w:name="Medium Shading 1 Accent 3" w:semiHidden="0" w:uiPriority="63" w:unhideWhenUsed="0"/>
+    <w:lsdException w:name="Medium Shading 2 Accent 3" w:semiHidden="0" w:uiPriority="64" w:unhideWhenUsed="0"/>
+    <w:lsdException w:name="Medium List 1 Accent 3" w:semiHidden="0" w:uiPriority="65" w:unhideWhenUsed="0"/>
+    <w:lsdException w:name="Medium List 2 Accent 3" w:semiHidden="0" w:uiPriority="66" w:unhideWhenUsed="0"/>
+    <w:lsdException w:name="Medium Grid 1 Accent 3" w:semiHidden="0" w:uiPriority="67" w:unhideWhenUsed="0"/>
+    <w:lsdException w:name="Medium Grid 2 Accent 3" w:semiHidden="0" w:uiPriority="68" w:unhideWhenUsed="0"/>
+    <w:lsdException w:name="Medium Grid 3 Accent 3" w:semiHidden="0" w:uiPriority="69" w:unhideWhenUsed="0"/>
+    <w:lsdException w:name="Dark List Accent 3" w:semiHidden="0" w:uiPriority="70" w:unhideWhenUsed="0"/>
+    <w:lsdException w:name="Colorful Shading Accent 3" w:semiHidden="0" w:uiPriority="71" w:unhideWhenUsed="0"/>
+    <w:lsdException w:name="Colorful List Accent 3" w:semiHidden="0" w:uiPriority="72" w:unhideWhenUsed="0"/>
+    <w:lsdException w:name="Colorful Grid Accent 3" w:semiHidden="0" w:uiPriority="73" w:unhideWhenUsed="0"/>
+    <w:lsdException w:name="Light Shading Accent 4" w:semiHidden="0" w:uiPriority="60" w:unhideWhenUsed="0"/>
+    <w:lsdException w:name="Light List Accent 4" w:semiHidden="0" w:uiPriority="61" w:unhideWhenUsed="0"/>
+    <w:lsdException w:name="Light Grid Accent 4" w:semiHidden="0" w:uiPriority="62" w:unhideWhenUsed="0"/>
+    <w:lsdException w:name="Medium Shading 1 Accent 4" w:semiHidden="0" w:uiPriority="63" w:unhideWhenUsed="0"/>
+    <w:lsdException w:name="Medium Shading 2 Accent 4" w:semiHidden="0" w:uiPriority="64" w:unhideWhenUsed="0"/>
+    <w:lsdException w:name="Medium List 1 Accent 4" w:semiHidden="0" w:uiPriority="65" w:unhideWhenUsed="0"/>
+    <w:lsdException w:name="Medium List 2 Accent 4" w:semiHidden="0" w:uiPriority="66" w:unhideWhenUsed="0"/>
+    <w:lsdException w:name="Medium Grid 1 Accent 4" w:semiHidden="0" w:uiPriority="67" w:unhideWhenUsed="0"/>
+    <w:lsdException w:name="Medium Grid 2 Accent 4" w:semiHidden="0" w:uiPriority="68" w:unhideWhenUsed="0"/>
+    <w:lsdException w:name="Medium Grid 3 Accent 4" w:semiHidden="0" w:uiPriority="69" w:unhideWhenUsed="0"/>
+    <w:lsdException w:name="Dark List Accent 4" w:semiHidden="0" w:uiPriority="70" w:unhideWhenUsed="0"/>
+    <w:lsdException w:name="Colorful Shading Accent 4" w:semiHidden="0" w:uiPriority="71" w:unhideWhenUsed="0"/>
+    <w:lsdException w:name="Colorful List Accent 4" w:semiHidden="0" w:uiPriority="72" w:unhideWhenUsed="0"/>
+    <w:lsdException w:name="Colorful Grid Accent 4" w:semiHidden="0" w:uiPriority="73" w:unhideWhenUsed="0"/>
+    <w:lsdException w:name="Light Shading Accent 5" w:semiHidden="0" w:uiPriority="60" w:unhideWhenUsed="0"/>
+    <w:lsdException w:name="Light List Accent 5" w:semiHidden="0" w:uiPriority="61" w:unhideWhenUsed="0"/>
+    <w:lsdException w:name="Light Grid Accent 5" w:semiHidden="0" w:uiPriority="62" w:unhideWhenUsed="0"/>
+    <w:lsdException w:name="Medium Shading 1 Accent 5" w:semiHidden="0" w:uiPriority="63" w:unhideWhenUsed="0"/>
+    <w:lsdException w:name="Medium Shading 2 Accent 5" w:semiHidden="0" w:uiPriority="64" w:unhideWhenUsed="0"/>
+    <w:lsdException w:name="Medium List 1 Accent 5" w:semiHidden="0" w:uiPriority="65" w:unhideWhenUsed="0"/>
+    <w:lsdException w:name="Medium List 2 Accent 5" w:semiHidden="0" w:uiPriority="66" w:unhideWhenUsed="0"/>
+    <w:lsdException w:name="Medium Grid 1 Accent 5" w:semiHidden="0" w:uiPriority="67" w:unhideWhenUsed="0"/>
+    <w:lsdException w:name="Medium Grid 2 Accent 5" w:semiHidden="0" w:uiPriority="68" w:unhideWhenUsed="0"/>
+    <w:lsdException w:name="Medium Grid 3 Accent 5" w:semiHidden="0" w:uiPriority="69" w:unhideWhenUsed="0"/>
+    <w:lsdException w:name="Dark List Accent 5" w:semiHidden="0" w:uiPriority="70" w:unhideWhenUsed="0"/>
+    <w:lsdException w:name="Colorful Shading Accent 5" w:semiHidden="0" w:uiPriority="71" w:unhideWhenUsed="0"/>
+    <w:lsdException w:name="Colorful List Accent 5" w:semiHidden="0" w:uiPriority="72" w:unhideWhenUsed="0"/>
+    <w:lsdException w:name="Colorful Grid Accent 5" w:semiHidden="0" w:uiPriority="73" w:unhideWhenUsed="0"/>
+    <w:lsdException w:name="Light Shading Accent 6" w:semiHidden="0" w:uiPriority="60" w:unhideWhenUsed="0"/>
+    <w:lsdException w:name="Light List Accent 6" w:semiHidden="0" w:uiPriority="61" w:unhideWhenUsed="0"/>
+    <w:lsdException w:name="Light Grid Accent 6" w:semiHidden="0" w:uiPriority="62" w:unhideWhenUsed="0"/>
+    <w:lsdException w:name="Medium Shading 1 Accent 6" w:semiHidden="0" w:uiPriority="63" w:unhideWhenUsed="0"/>
+    <w:lsdException w:name="Medium Shading 2 Accent 6" w:semiHidden="0" w:uiPriority="64" w:unhideWhenUsed="0"/>
+    <w:lsdException w:name="Medium List 1 Accent 6" w:semiHidden="0" w:uiPriority="65" w:unhideWhenUsed="0"/>
+    <w:lsdException w:name="Medium List 2 Accent 6" w:semiHidden="0" w:uiPriority="66" w:unhideWhenUsed="0"/>
+    <w:lsdException w:name="Medium Grid 1 Accent 6" w:semiHidden="0" w:uiPriority="67" w:unhideWhenUsed="0"/>
+    <w:lsdException w:name="Medium Grid 2 Accent 6" w:semiHidden="0" w:uiPriority="68" w:unhideWhenUsed="0"/>
+    <w:lsdException w:name="Medium Grid 3 Accent 6" w:semiHidden="0" w:uiPriority="69" w:unhideWhenUsed="0"/>
+    <w:lsdException w:name="Dark List Accent 6" w:semiHidden="0" w:uiPriority="70" w:unhideWhenUsed="0"/>
+    <w:lsdException w:name="Colorful Shading Accent 6" w:semiHidden="0" w:uiPriority="71" w:unhideWhenUsed="0"/>
+    <w:lsdException w:name="Colorful List Accent 6" w:semiHidden="0" w:uiPriority="72" w:unhideWhenUsed="0"/>
+    <w:lsdException w:name="Colorful Grid Accent 6" w:semiHidden="0" w:uiPriority="73" w:unhideWhenUsed="0"/>
+    <w:lsdException w:name="Subtle Emphasis" w:semiHidden="0" w:uiPriority="19" w:unhideWhenUsed="0"/>
+    <w:lsdException w:name="Intense Emphasis" w:semiHidden="0" w:uiPriority="21" w:unhideWhenUsed="0"/>
+    <w:lsdException w:name="Subtle Reference" w:semiHidden="0" w:uiPriority="31" w:unhideWhenUsed="0"/>
+    <w:lsdException w:name="Intense Reference" w:semiHidden="0" w:uiPriority="32" w:unhideWhenUsed="0"/>
+    <w:lsdException w:name="Book Title" w:semiHidden="0" w:uiPriority="33" w:unhideWhenUsed="0"/>
+    <w:lsdException w:name="Bibliography" w:uiPriority="37"/>
+    <w:lsdException w:name="TOC Heading" w:uiPriority="39" w:qFormat="1"/>
   </w:latentStyles>
   <w:style w:type="paragraph" w:default="1" w:styleId="Normal">
     <w:name w:val="Normal"/>
@@ -5205,6 +3898,7 @@
   <w:style w:type="character" w:default="1" w:styleId="DefaultParagraphFont">
     <w:name w:val="Default Paragraph Font"/>
     <w:uiPriority w:val="1"/>
+    <w:semiHidden/>
     <w:unhideWhenUsed/>
   </w:style>
   <w:style w:type="table" w:default="1" w:styleId="TableNormal">
@@ -5212,6 +3906,7 @@
     <w:uiPriority w:val="99"/>
     <w:semiHidden/>
     <w:unhideWhenUsed/>
+    <w:qFormat/>
     <w:tblPr>
       <w:tblInd w:w="0" w:type="dxa"/>
       <w:tblCellMar>
@@ -5464,6 +4159,7 @@
       <w:spacing w:after="0" w:line="240" w:lineRule="auto"/>
     </w:pPr>
     <w:tblPr>
+      <w:tblInd w:w="0" w:type="dxa"/>
       <w:tblBorders>
         <w:top w:val="single" w:sz="4" w:space="0" w:color="auto"/>
         <w:left w:val="single" w:sz="4" w:space="0" w:color="auto"/>
@@ -5472,6 +4168,12 @@
         <w:insideH w:val="single" w:sz="4" w:space="0" w:color="auto"/>
         <w:insideV w:val="single" w:sz="4" w:space="0" w:color="auto"/>
       </w:tblBorders>
+      <w:tblCellMar>
+        <w:top w:w="0" w:type="dxa"/>
+        <w:left w:w="108" w:type="dxa"/>
+        <w:bottom w:w="0" w:type="dxa"/>
+        <w:right w:w="108" w:type="dxa"/>
+      </w:tblCellMar>
     </w:tblPr>
   </w:style>
   <w:style w:type="character" w:customStyle="1" w:styleId="tgc">
@@ -5803,7 +4505,7 @@
 </file>
 
 <file path=customXml/itemProps1.xml><?xml version="1.0" encoding="utf-8"?>
-<ds:datastoreItem xmlns:ds="http://schemas.openxmlformats.org/officeDocument/2006/customXml" ds:itemID="{65B0049A-03D5-43BC-AA1E-5FDFAC282367}">
+<ds:datastoreItem xmlns:ds="http://schemas.openxmlformats.org/officeDocument/2006/customXml" ds:itemID="{41F4F232-08E4-45C1-9E51-8EB730BFECAB}">
   <ds:schemaRefs>
     <ds:schemaRef ds:uri="http://schemas.openxmlformats.org/officeDocument/2006/bibliography"/>
   </ds:schemaRefs>

</xml_diff>